<commit_message>
add table for artur
</commit_message>
<xml_diff>
--- a/reports/Отчет.docx
+++ b/reports/Отчет.docx
@@ -111,10 +111,14 @@
           <w:szCs w:val="24"/>
           <w:lang w:eastAsia="en-US" w:bidi="en-US"/>
         </w:rPr>
-        <w:t>Кафедра «</w:t>
-      </w:r>
-      <w:proofErr w:type="spellStart"/>
-      <w:r>
+        <w:t>Кафедра «Инфокогнитивные технологии»</w:t>
+      </w:r>
+    </w:p>
+    <w:p>
+      <w:pPr>
+        <w:spacing w:before="100" w:beforeAutospacing="1" w:after="100" w:afterAutospacing="1" w:line="360" w:lineRule="auto"/>
+        <w:ind w:left="408" w:right="15"/>
+        <w:jc w:val="center"/>
         <w:rPr>
           <w:rFonts w:ascii="Times New Roman" w:eastAsia="Times New Roman" w:hAnsi="Times New Roman" w:cs="Times New Roman"/>
           <w:color w:val="000000"/>
@@ -122,9 +126,7 @@
           <w:szCs w:val="24"/>
           <w:lang w:eastAsia="en-US" w:bidi="en-US"/>
         </w:rPr>
-        <w:t>Инфокогнитивные</w:t>
-      </w:r>
-      <w:proofErr w:type="spellEnd"/>
+      </w:pPr>
       <w:r>
         <w:rPr>
           <w:rFonts w:ascii="Times New Roman" w:eastAsia="Times New Roman" w:hAnsi="Times New Roman" w:cs="Times New Roman"/>
@@ -133,30 +135,6 @@
           <w:szCs w:val="24"/>
           <w:lang w:eastAsia="en-US" w:bidi="en-US"/>
         </w:rPr>
-        <w:t xml:space="preserve"> технологии»</w:t>
-      </w:r>
-    </w:p>
-    <w:p>
-      <w:pPr>
-        <w:spacing w:before="100" w:beforeAutospacing="1" w:after="100" w:afterAutospacing="1" w:line="360" w:lineRule="auto"/>
-        <w:ind w:left="408" w:right="15"/>
-        <w:jc w:val="center"/>
-        <w:rPr>
-          <w:rFonts w:ascii="Times New Roman" w:eastAsia="Times New Roman" w:hAnsi="Times New Roman" w:cs="Times New Roman"/>
-          <w:color w:val="000000"/>
-          <w:sz w:val="24"/>
-          <w:szCs w:val="24"/>
-          <w:lang w:eastAsia="en-US" w:bidi="en-US"/>
-        </w:rPr>
-      </w:pPr>
-      <w:r>
-        <w:rPr>
-          <w:rFonts w:ascii="Times New Roman" w:eastAsia="Times New Roman" w:hAnsi="Times New Roman" w:cs="Times New Roman"/>
-          <w:color w:val="000000"/>
-          <w:sz w:val="24"/>
-          <w:szCs w:val="24"/>
-          <w:lang w:eastAsia="en-US" w:bidi="en-US"/>
-        </w:rPr>
         <w:t xml:space="preserve">Направление подготовки/ специальность: Разработка и интеграция бизнес-приложений </w:t>
       </w:r>
     </w:p>
@@ -412,29 +390,7 @@
           <w:szCs w:val="28"/>
           <w:lang w:eastAsia="en-US" w:bidi="en-US"/>
         </w:rPr>
-        <w:t>Место прохождения практики: Московский Политех, кафедра «</w:t>
-      </w:r>
-      <w:proofErr w:type="spellStart"/>
-      <w:r>
-        <w:rPr>
-          <w:rFonts w:ascii="Times New Roman" w:eastAsia="Times New Roman" w:hAnsi="Times New Roman" w:cs="Times New Roman"/>
-          <w:color w:val="000000"/>
-          <w:sz w:val="28"/>
-          <w:szCs w:val="28"/>
-          <w:lang w:eastAsia="en-US" w:bidi="en-US"/>
-        </w:rPr>
-        <w:t>Инфокогнитивные</w:t>
-      </w:r>
-      <w:proofErr w:type="spellEnd"/>
-      <w:r>
-        <w:rPr>
-          <w:rFonts w:ascii="Times New Roman" w:eastAsia="Times New Roman" w:hAnsi="Times New Roman" w:cs="Times New Roman"/>
-          <w:color w:val="000000"/>
-          <w:sz w:val="28"/>
-          <w:szCs w:val="28"/>
-          <w:lang w:eastAsia="en-US" w:bidi="en-US"/>
-        </w:rPr>
-        <w:t xml:space="preserve"> технологии»</w:t>
+        <w:t>Место прохождения практики: Московский Политех, кафедра «Инфокогнитивные технологии»</w:t>
       </w:r>
     </w:p>
     <w:p>
@@ -493,29 +449,7 @@
           <w:szCs w:val="28"/>
           <w:lang w:eastAsia="en-US" w:bidi="en-US"/>
         </w:rPr>
-        <w:t xml:space="preserve">Руководитель практики: </w:t>
-      </w:r>
-      <w:proofErr w:type="spellStart"/>
-      <w:r>
-        <w:rPr>
-          <w:rFonts w:ascii="Times New Roman" w:eastAsia="Times New Roman" w:hAnsi="Times New Roman" w:cs="Times New Roman"/>
-          <w:color w:val="000000"/>
-          <w:sz w:val="28"/>
-          <w:szCs w:val="28"/>
-          <w:lang w:eastAsia="en-US" w:bidi="en-US"/>
-        </w:rPr>
-        <w:t>Кулибаба</w:t>
-      </w:r>
-      <w:proofErr w:type="spellEnd"/>
-      <w:r>
-        <w:rPr>
-          <w:rFonts w:ascii="Times New Roman" w:eastAsia="Times New Roman" w:hAnsi="Times New Roman" w:cs="Times New Roman"/>
-          <w:color w:val="000000"/>
-          <w:sz w:val="28"/>
-          <w:szCs w:val="28"/>
-          <w:lang w:eastAsia="en-US" w:bidi="en-US"/>
-        </w:rPr>
-        <w:t xml:space="preserve"> Ирина Викторовн</w:t>
+        <w:t>Руководитель практики: Кулибаба Ирина Викторовн</w:t>
       </w:r>
       <w:r>
         <w:rPr>
@@ -629,6 +563,12 @@
     </w:p>
     <w:sdt>
       <w:sdtPr>
+        <w:rPr>
+          <w:rFonts w:ascii="Calibri" w:eastAsia="Calibri" w:hAnsi="Calibri" w:cs="Calibri"/>
+          <w:color w:val="auto"/>
+          <w:sz w:val="22"/>
+          <w:szCs w:val="22"/>
+        </w:rPr>
         <w:id w:val="-665403792"/>
         <w:docPartObj>
           <w:docPartGallery w:val="Table of Contents"/>
@@ -637,12 +577,8 @@
       </w:sdtPr>
       <w:sdtEndPr>
         <w:rPr>
-          <w:rFonts w:ascii="Calibri" w:eastAsia="Calibri" w:hAnsi="Calibri" w:cs="Calibri"/>
           <w:b/>
           <w:bCs/>
-          <w:color w:val="auto"/>
-          <w:sz w:val="22"/>
-          <w:szCs w:val="22"/>
         </w:rPr>
       </w:sdtEndPr>
       <w:sdtContent>
@@ -937,7 +873,7 @@
         </w:p>
         <w:p>
           <w:pPr>
-            <w:pStyle w:val="20"/>
+            <w:pStyle w:val="21"/>
             <w:tabs>
               <w:tab w:val="left" w:pos="880"/>
               <w:tab w:val="right" w:leader="dot" w:pos="9911"/>
@@ -1025,7 +961,7 @@
         </w:p>
         <w:p>
           <w:pPr>
-            <w:pStyle w:val="20"/>
+            <w:pStyle w:val="21"/>
             <w:tabs>
               <w:tab w:val="left" w:pos="880"/>
               <w:tab w:val="right" w:leader="dot" w:pos="9911"/>
@@ -1195,7 +1131,7 @@
         </w:p>
         <w:p>
           <w:pPr>
-            <w:pStyle w:val="20"/>
+            <w:pStyle w:val="21"/>
             <w:tabs>
               <w:tab w:val="left" w:pos="880"/>
               <w:tab w:val="right" w:leader="dot" w:pos="9911"/>
@@ -2254,25 +2190,7 @@
           <w:sz w:val="28"/>
           <w:szCs w:val="28"/>
         </w:rPr>
-        <w:t xml:space="preserve">Проектная практика студентов первого курса, обучающихся по направлениям, связанным с информационными технологиями и кибербезопасностью, — это ключевой этап учебного процесса, направленный на развитие практических навыков, умение работать с инструментами </w:t>
-      </w:r>
-      <w:proofErr w:type="spellStart"/>
-      <w:r>
-        <w:rPr>
-          <w:rFonts w:ascii="Times New Roman" w:hAnsi="Times New Roman" w:cs="Times New Roman"/>
-          <w:sz w:val="28"/>
-          <w:szCs w:val="28"/>
-        </w:rPr>
-        <w:t>версионного</w:t>
-      </w:r>
-      <w:proofErr w:type="spellEnd"/>
-      <w:r>
-        <w:rPr>
-          <w:rFonts w:ascii="Times New Roman" w:hAnsi="Times New Roman" w:cs="Times New Roman"/>
-          <w:sz w:val="28"/>
-          <w:szCs w:val="28"/>
-        </w:rPr>
-        <w:t xml:space="preserve"> контроля, создавать цифровые продукты и взаимодействовать с профессиональной средой. Практика рассчитана на 72 академических часа и включает как базовые задачи, необходимые всем участникам, так и вариативные задания, позволяющие адаптировать обучение под индивидуальные цели и уровень подготовки.</w:t>
+        <w:t>Проектная практика студентов первого курса, обучающихся по направлениям, связанным с информационными технологиями и кибербезопасностью, — это ключевой этап учебного процесса, направленный на развитие практических навыков, умение работать с инструментами версионного контроля, создавать цифровые продукты и взаимодействовать с профессиональной средой. Практика рассчитана на 72 академических часа и включает как базовые задачи, необходимые всем участникам, так и вариативные задания, позволяющие адаптировать обучение под индивидуальные цели и уровень подготовки.</w:t>
       </w:r>
     </w:p>
     <w:p>
@@ -2293,25 +2211,7 @@
           <w:sz w:val="28"/>
           <w:szCs w:val="28"/>
         </w:rPr>
-        <w:t xml:space="preserve">Задание построено на модульной структуре: обязательная часть охватывает настройку репозиториев, работу с </w:t>
-      </w:r>
-      <w:proofErr w:type="spellStart"/>
-      <w:r>
-        <w:rPr>
-          <w:rFonts w:ascii="Times New Roman" w:hAnsi="Times New Roman" w:cs="Times New Roman"/>
-          <w:sz w:val="28"/>
-          <w:szCs w:val="28"/>
-        </w:rPr>
-        <w:t>Markdown</w:t>
-      </w:r>
-      <w:proofErr w:type="spellEnd"/>
-      <w:r>
-        <w:rPr>
-          <w:rFonts w:ascii="Times New Roman" w:hAnsi="Times New Roman" w:cs="Times New Roman"/>
-          <w:sz w:val="28"/>
-          <w:szCs w:val="28"/>
-        </w:rPr>
-        <w:t xml:space="preserve">, создание статических сайтов и взаимодействие с партнёрами, а вариативная часть открывает возможности для реализации индивидуальных проектов или глубокого изучения технологий. Это </w:t>
+        <w:t xml:space="preserve">Задание построено на модульной структуре: обязательная часть охватывает настройку репозиториев, работу с Markdown, создание статических сайтов и взаимодействие с партнёрами, а вариативная часть открывает возможности для реализации индивидуальных проектов или глубокого изучения технологий. Это </w:t>
       </w:r>
       <w:r>
         <w:rPr>
@@ -2342,15 +2242,15 @@
           <w:szCs w:val="28"/>
         </w:rPr>
       </w:pPr>
-      <w:bookmarkStart w:id="6" w:name="_Toc198076919"/>
-      <w:bookmarkStart w:id="7" w:name="_Toc198328354"/>
-      <w:bookmarkStart w:id="8" w:name="_Toc198328465"/>
-      <w:bookmarkStart w:id="9" w:name="_Toc198328519"/>
-      <w:bookmarkStart w:id="10" w:name="_Toc198328551"/>
+      <w:bookmarkStart w:id="6" w:name="_Toc198328354"/>
+      <w:bookmarkStart w:id="7" w:name="_Toc198328465"/>
+      <w:bookmarkStart w:id="8" w:name="_Toc198328519"/>
+      <w:bookmarkStart w:id="9" w:name="_Toc198328551"/>
+      <w:bookmarkStart w:id="10" w:name="_Toc198076919"/>
+      <w:bookmarkEnd w:id="6"/>
       <w:bookmarkEnd w:id="7"/>
       <w:bookmarkEnd w:id="8"/>
       <w:bookmarkEnd w:id="9"/>
-      <w:bookmarkEnd w:id="10"/>
     </w:p>
     <w:p>
       <w:pPr>
@@ -2432,7 +2332,7 @@
         </w:rPr>
         <w:t>Описание заданий</w:t>
       </w:r>
-      <w:bookmarkEnd w:id="6"/>
+      <w:bookmarkEnd w:id="10"/>
       <w:bookmarkEnd w:id="19"/>
     </w:p>
     <w:p>
@@ -2453,25 +2353,7 @@
           <w:sz w:val="28"/>
           <w:szCs w:val="28"/>
         </w:rPr>
-        <w:t xml:space="preserve">1. Настройка </w:t>
-      </w:r>
-      <w:proofErr w:type="spellStart"/>
-      <w:r>
-        <w:rPr>
-          <w:rFonts w:ascii="Times New Roman" w:hAnsi="Times New Roman" w:cs="Times New Roman"/>
-          <w:sz w:val="28"/>
-          <w:szCs w:val="28"/>
-        </w:rPr>
-        <w:t>Git</w:t>
-      </w:r>
-      <w:proofErr w:type="spellEnd"/>
-      <w:r>
-        <w:rPr>
-          <w:rFonts w:ascii="Times New Roman" w:hAnsi="Times New Roman" w:cs="Times New Roman"/>
-          <w:sz w:val="28"/>
-          <w:szCs w:val="28"/>
-        </w:rPr>
-        <w:t>-репозитория:</w:t>
+        <w:t>1. Настройка Git-репозитория:</w:t>
       </w:r>
     </w:p>
     <w:p>
@@ -2496,43 +2378,7 @@
           <w:sz w:val="28"/>
           <w:szCs w:val="28"/>
         </w:rPr>
-        <w:t xml:space="preserve">Создать групповой или личный репозиторий на </w:t>
-      </w:r>
-      <w:proofErr w:type="spellStart"/>
-      <w:r>
-        <w:rPr>
-          <w:rFonts w:ascii="Times New Roman" w:hAnsi="Times New Roman" w:cs="Times New Roman"/>
-          <w:sz w:val="28"/>
-          <w:szCs w:val="28"/>
-        </w:rPr>
-        <w:t>GitHub</w:t>
-      </w:r>
-      <w:proofErr w:type="spellEnd"/>
-      <w:r>
-        <w:rPr>
-          <w:rFonts w:ascii="Times New Roman" w:hAnsi="Times New Roman" w:cs="Times New Roman"/>
-          <w:sz w:val="28"/>
-          <w:szCs w:val="28"/>
-        </w:rPr>
-        <w:t xml:space="preserve"> или </w:t>
-      </w:r>
-      <w:proofErr w:type="spellStart"/>
-      <w:r>
-        <w:rPr>
-          <w:rFonts w:ascii="Times New Roman" w:hAnsi="Times New Roman" w:cs="Times New Roman"/>
-          <w:sz w:val="28"/>
-          <w:szCs w:val="28"/>
-        </w:rPr>
-        <w:t>GitVerse</w:t>
-      </w:r>
-      <w:proofErr w:type="spellEnd"/>
-      <w:r>
-        <w:rPr>
-          <w:rFonts w:ascii="Times New Roman" w:hAnsi="Times New Roman" w:cs="Times New Roman"/>
-          <w:sz w:val="28"/>
-          <w:szCs w:val="28"/>
-        </w:rPr>
-        <w:t xml:space="preserve"> на основе предоставленного шаблона.</w:t>
+        <w:t>Создать групповой или личный репозиторий на GitHub или GitVerse на основе предоставленного шаблона.</w:t>
       </w:r>
     </w:p>
     <w:p>
@@ -2557,43 +2403,7 @@
           <w:sz w:val="28"/>
           <w:szCs w:val="28"/>
         </w:rPr>
-        <w:t xml:space="preserve">Освоить базовые команды </w:t>
-      </w:r>
-      <w:proofErr w:type="spellStart"/>
-      <w:r>
-        <w:rPr>
-          <w:rFonts w:ascii="Times New Roman" w:hAnsi="Times New Roman" w:cs="Times New Roman"/>
-          <w:sz w:val="28"/>
-          <w:szCs w:val="28"/>
-        </w:rPr>
-        <w:t>Git</w:t>
-      </w:r>
-      <w:proofErr w:type="spellEnd"/>
-      <w:r>
-        <w:rPr>
-          <w:rFonts w:ascii="Times New Roman" w:hAnsi="Times New Roman" w:cs="Times New Roman"/>
-          <w:sz w:val="28"/>
-          <w:szCs w:val="28"/>
-        </w:rPr>
-        <w:t xml:space="preserve">: клонирование, коммит, </w:t>
-      </w:r>
-      <w:proofErr w:type="spellStart"/>
-      <w:r>
-        <w:rPr>
-          <w:rFonts w:ascii="Times New Roman" w:hAnsi="Times New Roman" w:cs="Times New Roman"/>
-          <w:sz w:val="28"/>
-          <w:szCs w:val="28"/>
-        </w:rPr>
-        <w:t>пуш</w:t>
-      </w:r>
-      <w:proofErr w:type="spellEnd"/>
-      <w:r>
-        <w:rPr>
-          <w:rFonts w:ascii="Times New Roman" w:hAnsi="Times New Roman" w:cs="Times New Roman"/>
-          <w:sz w:val="28"/>
-          <w:szCs w:val="28"/>
-        </w:rPr>
-        <w:t>, создание веток.</w:t>
+        <w:t>Освоить базовые команды Git: клонирование, коммит, пуш, создание веток.</w:t>
       </w:r>
     </w:p>
     <w:p>
@@ -2639,25 +2449,7 @@
           <w:sz w:val="28"/>
           <w:szCs w:val="28"/>
         </w:rPr>
-        <w:t xml:space="preserve">2. Написание документов в </w:t>
-      </w:r>
-      <w:proofErr w:type="spellStart"/>
-      <w:r>
-        <w:rPr>
-          <w:rFonts w:ascii="Times New Roman" w:hAnsi="Times New Roman" w:cs="Times New Roman"/>
-          <w:sz w:val="28"/>
-          <w:szCs w:val="28"/>
-        </w:rPr>
-        <w:t>Markdown</w:t>
-      </w:r>
-      <w:proofErr w:type="spellEnd"/>
-      <w:r>
-        <w:rPr>
-          <w:rFonts w:ascii="Times New Roman" w:hAnsi="Times New Roman" w:cs="Times New Roman"/>
-          <w:sz w:val="28"/>
-          <w:szCs w:val="28"/>
-        </w:rPr>
-        <w:t>:</w:t>
+        <w:t>2. Написание документов в Markdown:</w:t>
       </w:r>
     </w:p>
     <w:p>
@@ -2682,25 +2474,7 @@
           <w:sz w:val="28"/>
           <w:szCs w:val="28"/>
         </w:rPr>
-        <w:t xml:space="preserve">Оформить все материалы проекта (описание, журнал прогресса и др.) в формате </w:t>
-      </w:r>
-      <w:proofErr w:type="spellStart"/>
-      <w:r>
-        <w:rPr>
-          <w:rFonts w:ascii="Times New Roman" w:hAnsi="Times New Roman" w:cs="Times New Roman"/>
-          <w:sz w:val="28"/>
-          <w:szCs w:val="28"/>
-        </w:rPr>
-        <w:t>Markdown</w:t>
-      </w:r>
-      <w:proofErr w:type="spellEnd"/>
-      <w:r>
-        <w:rPr>
-          <w:rFonts w:ascii="Times New Roman" w:hAnsi="Times New Roman" w:cs="Times New Roman"/>
-          <w:sz w:val="28"/>
-          <w:szCs w:val="28"/>
-        </w:rPr>
-        <w:t>.</w:t>
+        <w:t>Оформить все материалы проекта (описание, журнал прогресса и др.) в формате Markdown.</w:t>
       </w:r>
     </w:p>
     <w:p>
@@ -2725,25 +2499,7 @@
           <w:sz w:val="28"/>
           <w:szCs w:val="28"/>
         </w:rPr>
-        <w:t xml:space="preserve">Изучить синтаксис </w:t>
-      </w:r>
-      <w:proofErr w:type="spellStart"/>
-      <w:r>
-        <w:rPr>
-          <w:rFonts w:ascii="Times New Roman" w:hAnsi="Times New Roman" w:cs="Times New Roman"/>
-          <w:sz w:val="28"/>
-          <w:szCs w:val="28"/>
-        </w:rPr>
-        <w:t>Markdown</w:t>
-      </w:r>
-      <w:proofErr w:type="spellEnd"/>
-      <w:r>
-        <w:rPr>
-          <w:rFonts w:ascii="Times New Roman" w:hAnsi="Times New Roman" w:cs="Times New Roman"/>
-          <w:sz w:val="28"/>
-          <w:szCs w:val="28"/>
-        </w:rPr>
-        <w:t xml:space="preserve"> и подготовить необходимые документы.</w:t>
+        <w:t>Изучить синтаксис Markdown и подготовить необходимые документы.</w:t>
       </w:r>
     </w:p>
     <w:p>
@@ -3019,23 +2775,7 @@
           <w:sz w:val="28"/>
           <w:szCs w:val="28"/>
         </w:rPr>
-        <w:t>У</w:t>
-      </w:r>
-      <w:r>
-        <w:rPr>
-          <w:rFonts w:ascii="Times New Roman" w:eastAsia="Times New Roman" w:hAnsi="Times New Roman" w:cs="Times New Roman"/>
-          <w:sz w:val="28"/>
-          <w:szCs w:val="28"/>
-        </w:rPr>
-        <w:t>частвовать в профильных мероприятиях</w:t>
-      </w:r>
-      <w:r>
-        <w:rPr>
-          <w:rFonts w:ascii="Times New Roman" w:eastAsia="Times New Roman" w:hAnsi="Times New Roman" w:cs="Times New Roman"/>
-          <w:sz w:val="28"/>
-          <w:szCs w:val="28"/>
-        </w:rPr>
-        <w:t>.</w:t>
+        <w:t>Участвовать в профильных мероприятиях.</w:t>
       </w:r>
     </w:p>
     <w:p>
@@ -3060,25 +2800,7 @@
           <w:sz w:val="28"/>
           <w:szCs w:val="28"/>
         </w:rPr>
-        <w:t xml:space="preserve">Подготовить отчёт в </w:t>
-      </w:r>
-      <w:proofErr w:type="spellStart"/>
-      <w:r>
-        <w:rPr>
-          <w:rFonts w:ascii="Times New Roman" w:hAnsi="Times New Roman" w:cs="Times New Roman"/>
-          <w:sz w:val="28"/>
-          <w:szCs w:val="28"/>
-        </w:rPr>
-        <w:t>Markdown</w:t>
-      </w:r>
-      <w:proofErr w:type="spellEnd"/>
-      <w:r>
-        <w:rPr>
-          <w:rFonts w:ascii="Times New Roman" w:hAnsi="Times New Roman" w:cs="Times New Roman"/>
-          <w:sz w:val="28"/>
-          <w:szCs w:val="28"/>
-        </w:rPr>
-        <w:t>: описание опыта, знаний и связи с проектом.</w:t>
+        <w:t>Подготовить отчёт в Markdown: описание опыта, знаний и связи с проектом.</w:t>
       </w:r>
     </w:p>
     <w:p>
@@ -3371,25 +3093,7 @@
           <w:sz w:val="28"/>
           <w:szCs w:val="28"/>
         </w:rPr>
-        <w:t xml:space="preserve">Создать техническое руководство в </w:t>
-      </w:r>
-      <w:proofErr w:type="spellStart"/>
-      <w:r>
-        <w:rPr>
-          <w:rFonts w:ascii="Times New Roman" w:hAnsi="Times New Roman" w:cs="Times New Roman"/>
-          <w:sz w:val="28"/>
-          <w:szCs w:val="28"/>
-        </w:rPr>
-        <w:t>Markdown</w:t>
-      </w:r>
-      <w:proofErr w:type="spellEnd"/>
-      <w:r>
-        <w:rPr>
-          <w:rFonts w:ascii="Times New Roman" w:hAnsi="Times New Roman" w:cs="Times New Roman"/>
-          <w:sz w:val="28"/>
-          <w:szCs w:val="28"/>
-        </w:rPr>
-        <w:t xml:space="preserve"> </w:t>
+        <w:t xml:space="preserve">Создать техническое руководство в Markdown </w:t>
       </w:r>
       <w:r>
         <w:rPr>
@@ -3605,25 +3309,7 @@
           <w:sz w:val="28"/>
           <w:szCs w:val="28"/>
         </w:rPr>
-        <w:t xml:space="preserve">Составить отчёт по шаблону в папке </w:t>
-      </w:r>
-      <w:proofErr w:type="spellStart"/>
-      <w:r>
-        <w:rPr>
-          <w:rFonts w:ascii="Times New Roman" w:hAnsi="Times New Roman" w:cs="Times New Roman"/>
-          <w:sz w:val="28"/>
-          <w:szCs w:val="28"/>
-        </w:rPr>
-        <w:t>reports</w:t>
-      </w:r>
-      <w:proofErr w:type="spellEnd"/>
-      <w:r>
-        <w:rPr>
-          <w:rFonts w:ascii="Times New Roman" w:hAnsi="Times New Roman" w:cs="Times New Roman"/>
-          <w:sz w:val="28"/>
-          <w:szCs w:val="28"/>
-        </w:rPr>
-        <w:t xml:space="preserve"> (файлы: Отчёт.docx, report.docx).</w:t>
+        <w:t>Составить отчёт по шаблону в папке reports (файлы: Отчёт.docx, report.docx).</w:t>
       </w:r>
     </w:p>
     <w:p>
@@ -3763,25 +3449,7 @@
           <w:szCs w:val="28"/>
         </w:rPr>
         <w:lastRenderedPageBreak/>
-        <w:t xml:space="preserve">Управление версиями: </w:t>
-      </w:r>
-      <w:proofErr w:type="spellStart"/>
-      <w:r>
-        <w:rPr>
-          <w:rFonts w:ascii="Times New Roman" w:hAnsi="Times New Roman" w:cs="Times New Roman"/>
-          <w:sz w:val="28"/>
-          <w:szCs w:val="28"/>
-        </w:rPr>
-        <w:t>Git</w:t>
-      </w:r>
-      <w:proofErr w:type="spellEnd"/>
-      <w:r>
-        <w:rPr>
-          <w:rFonts w:ascii="Times New Roman" w:hAnsi="Times New Roman" w:cs="Times New Roman"/>
-          <w:sz w:val="28"/>
-          <w:szCs w:val="28"/>
-        </w:rPr>
-        <w:t>.</w:t>
+        <w:t>Управление версиями: Git.</w:t>
       </w:r>
     </w:p>
     <w:p>
@@ -3802,25 +3470,7 @@
           <w:sz w:val="28"/>
           <w:szCs w:val="28"/>
         </w:rPr>
-        <w:t xml:space="preserve">Документация: </w:t>
-      </w:r>
-      <w:proofErr w:type="spellStart"/>
-      <w:r>
-        <w:rPr>
-          <w:rFonts w:ascii="Times New Roman" w:hAnsi="Times New Roman" w:cs="Times New Roman"/>
-          <w:sz w:val="28"/>
-          <w:szCs w:val="28"/>
-        </w:rPr>
-        <w:t>Markdown</w:t>
-      </w:r>
-      <w:proofErr w:type="spellEnd"/>
-      <w:r>
-        <w:rPr>
-          <w:rFonts w:ascii="Times New Roman" w:hAnsi="Times New Roman" w:cs="Times New Roman"/>
-          <w:sz w:val="28"/>
-          <w:szCs w:val="28"/>
-        </w:rPr>
-        <w:t>.</w:t>
+        <w:t>Документация: Markdown.</w:t>
       </w:r>
     </w:p>
     <w:p>
@@ -3862,43 +3512,7 @@
           <w:sz w:val="28"/>
           <w:szCs w:val="28"/>
         </w:rPr>
-        <w:t xml:space="preserve">Платформы: </w:t>
-      </w:r>
-      <w:proofErr w:type="spellStart"/>
-      <w:r>
-        <w:rPr>
-          <w:rFonts w:ascii="Times New Roman" w:hAnsi="Times New Roman" w:cs="Times New Roman"/>
-          <w:sz w:val="28"/>
-          <w:szCs w:val="28"/>
-        </w:rPr>
-        <w:t>GitHub</w:t>
-      </w:r>
-      <w:proofErr w:type="spellEnd"/>
-      <w:r>
-        <w:rPr>
-          <w:rFonts w:ascii="Times New Roman" w:hAnsi="Times New Roman" w:cs="Times New Roman"/>
-          <w:sz w:val="28"/>
-          <w:szCs w:val="28"/>
-        </w:rPr>
-        <w:t>/</w:t>
-      </w:r>
-      <w:proofErr w:type="spellStart"/>
-      <w:r>
-        <w:rPr>
-          <w:rFonts w:ascii="Times New Roman" w:hAnsi="Times New Roman" w:cs="Times New Roman"/>
-          <w:sz w:val="28"/>
-          <w:szCs w:val="28"/>
-        </w:rPr>
-        <w:t>GitVerse</w:t>
-      </w:r>
-      <w:proofErr w:type="spellEnd"/>
-      <w:r>
-        <w:rPr>
-          <w:rFonts w:ascii="Times New Roman" w:hAnsi="Times New Roman" w:cs="Times New Roman"/>
-          <w:sz w:val="28"/>
-          <w:szCs w:val="28"/>
-        </w:rPr>
-        <w:t>.</w:t>
+        <w:t>Платформы: GitHub/GitVerse.</w:t>
       </w:r>
     </w:p>
     <w:p>
@@ -3986,25 +3600,7 @@
           <w:sz w:val="28"/>
           <w:szCs w:val="28"/>
         </w:rPr>
-        <w:t xml:space="preserve">Первым шагом в реализации проекта стало создание структуры для командной разработки. Мы организовали групповой репозиторий на </w:t>
-      </w:r>
-      <w:proofErr w:type="spellStart"/>
-      <w:r>
-        <w:rPr>
-          <w:rFonts w:ascii="Times New Roman" w:hAnsi="Times New Roman" w:cs="Times New Roman"/>
-          <w:sz w:val="28"/>
-          <w:szCs w:val="28"/>
-        </w:rPr>
-        <w:t>GitHub</w:t>
-      </w:r>
-      <w:proofErr w:type="spellEnd"/>
-      <w:r>
-        <w:rPr>
-          <w:rFonts w:ascii="Times New Roman" w:hAnsi="Times New Roman" w:cs="Times New Roman"/>
-          <w:sz w:val="28"/>
-          <w:szCs w:val="28"/>
-        </w:rPr>
-        <w:t>, что позволило обеспечить прозрачность процесса и синхронизировать работу участников. Каждое изменение сопровождалось комментариями к коммитам, что облегчило отслеживание прогресса и упростило дальнейшую интеграцию кода.</w:t>
+        <w:t>Первым шагом в реализации проекта стало создание структуры для командной разработки. Мы организовали групповой репозиторий на GitHub, что позволило обеспечить прозрачность процесса и синхронизировать работу участников. Каждое изменение сопровождалось комментариями к коммитам, что облегчило отслеживание прогресса и упростило дальнейшую интеграцию кода.</w:t>
       </w:r>
     </w:p>
     <w:p>
@@ -4025,25 +3621,7 @@
           <w:sz w:val="28"/>
           <w:szCs w:val="28"/>
         </w:rPr>
-        <w:t xml:space="preserve">Для повышения читаемости текстовых материалов проекта мы выбрали формат </w:t>
-      </w:r>
-      <w:proofErr w:type="spellStart"/>
-      <w:r>
-        <w:rPr>
-          <w:rFonts w:ascii="Times New Roman" w:hAnsi="Times New Roman" w:cs="Times New Roman"/>
-          <w:sz w:val="28"/>
-          <w:szCs w:val="28"/>
-        </w:rPr>
-        <w:t>Markdown</w:t>
-      </w:r>
-      <w:proofErr w:type="spellEnd"/>
-      <w:r>
-        <w:rPr>
-          <w:rFonts w:ascii="Times New Roman" w:hAnsi="Times New Roman" w:cs="Times New Roman"/>
-          <w:sz w:val="28"/>
-          <w:szCs w:val="28"/>
-        </w:rPr>
-        <w:t>. Он оказался удобным как для написания технической документации, так и для оформления пользовательских сообщений и описаний разделов. Весь контент — от описания функционала бота до отчётов по этапам работы — был оформлен с использованием этого стандарта.</w:t>
+        <w:t>Для повышения читаемости текстовых материалов проекта мы выбрали формат Markdown. Он оказался удобным как для написания технической документации, так и для оформления пользовательских сообщений и описаний разделов. Весь контент — от описания функционала бота до отчётов по этапам работы — был оформлен с использованием этого стандарта.</w:t>
       </w:r>
     </w:p>
     <w:p>
@@ -4064,35 +3642,7 @@
           <w:sz w:val="28"/>
           <w:szCs w:val="28"/>
         </w:rPr>
-        <w:t xml:space="preserve">В рамках проекта была разработана подробная документация, охватывающая ключевые аспекты реализации. Для её оформления был выбран формат </w:t>
-      </w:r>
-      <w:proofErr w:type="spellStart"/>
-      <w:proofErr w:type="gramStart"/>
-      <w:r>
-        <w:rPr>
-          <w:rFonts w:ascii="Times New Roman" w:hAnsi="Times New Roman" w:cs="Times New Roman"/>
-          <w:sz w:val="28"/>
-          <w:szCs w:val="28"/>
-        </w:rPr>
-        <w:t>Markdown</w:t>
-      </w:r>
-      <w:proofErr w:type="spellEnd"/>
-      <w:r>
-        <w:rPr>
-          <w:rFonts w:ascii="Times New Roman" w:hAnsi="Times New Roman" w:cs="Times New Roman"/>
-          <w:sz w:val="28"/>
-          <w:szCs w:val="28"/>
-        </w:rPr>
-        <w:t xml:space="preserve"> ,</w:t>
-      </w:r>
-      <w:proofErr w:type="gramEnd"/>
-      <w:r>
-        <w:rPr>
-          <w:rFonts w:ascii="Times New Roman" w:hAnsi="Times New Roman" w:cs="Times New Roman"/>
-          <w:sz w:val="28"/>
-          <w:szCs w:val="28"/>
-        </w:rPr>
-        <w:t xml:space="preserve"> который обеспечил структурированность, читаемость и универсальность текстовых материалов. Этот формат стал основным для внутренней документации, включая:</w:t>
+        <w:t>В рамках проекта была разработана подробная документация, охватывающая ключевые аспекты реализации. Для её оформления был выбран формат Markdown , который обеспечил структурированность, читаемость и универсальность текстовых материалов. Этот формат стал основным для внутренней документации, включая:</w:t>
       </w:r>
     </w:p>
     <w:p>
@@ -4113,25 +3663,7 @@
           <w:sz w:val="28"/>
           <w:szCs w:val="28"/>
         </w:rPr>
-        <w:t xml:space="preserve">Описание функционала </w:t>
-      </w:r>
-      <w:proofErr w:type="gramStart"/>
-      <w:r>
-        <w:rPr>
-          <w:rFonts w:ascii="Times New Roman" w:hAnsi="Times New Roman" w:cs="Times New Roman"/>
-          <w:sz w:val="28"/>
-          <w:szCs w:val="28"/>
-        </w:rPr>
-        <w:t>бота :</w:t>
-      </w:r>
-      <w:proofErr w:type="gramEnd"/>
-      <w:r>
-        <w:rPr>
-          <w:rFonts w:ascii="Times New Roman" w:hAnsi="Times New Roman" w:cs="Times New Roman"/>
-          <w:sz w:val="28"/>
-          <w:szCs w:val="28"/>
-        </w:rPr>
-        <w:t xml:space="preserve"> детализация команд, логика обработки запросов, интерактивные элементы (кнопки, меню).</w:t>
+        <w:t>Описание функционала бота : детализация команд, логика обработки запросов, интерактивные элементы (кнопки, меню).</w:t>
       </w:r>
     </w:p>
     <w:p>
@@ -4152,61 +3684,7 @@
           <w:sz w:val="28"/>
           <w:szCs w:val="28"/>
         </w:rPr>
-        <w:t xml:space="preserve">Технические аспекты: выбор стека технологий (Node.js, </w:t>
-      </w:r>
-      <w:proofErr w:type="spellStart"/>
-      <w:r>
-        <w:rPr>
-          <w:rFonts w:ascii="Times New Roman" w:hAnsi="Times New Roman" w:cs="Times New Roman"/>
-          <w:sz w:val="28"/>
-          <w:szCs w:val="28"/>
-        </w:rPr>
-        <w:t>Telegraf</w:t>
-      </w:r>
-      <w:proofErr w:type="spellEnd"/>
-      <w:r>
-        <w:rPr>
-          <w:rFonts w:ascii="Times New Roman" w:hAnsi="Times New Roman" w:cs="Times New Roman"/>
-          <w:sz w:val="28"/>
-          <w:szCs w:val="28"/>
-        </w:rPr>
-        <w:t xml:space="preserve">, </w:t>
-      </w:r>
-      <w:proofErr w:type="spellStart"/>
-      <w:r>
-        <w:rPr>
-          <w:rFonts w:ascii="Times New Roman" w:hAnsi="Times New Roman" w:cs="Times New Roman"/>
-          <w:sz w:val="28"/>
-          <w:szCs w:val="28"/>
-        </w:rPr>
-        <w:t>Markdown</w:t>
-      </w:r>
-      <w:proofErr w:type="spellEnd"/>
-      <w:r>
-        <w:rPr>
-          <w:rFonts w:ascii="Times New Roman" w:hAnsi="Times New Roman" w:cs="Times New Roman"/>
-          <w:sz w:val="28"/>
-          <w:szCs w:val="28"/>
-        </w:rPr>
-        <w:t xml:space="preserve"> для контента), архитектура бота (модульная организация кода, обработка </w:t>
-      </w:r>
-      <w:proofErr w:type="spellStart"/>
-      <w:r>
-        <w:rPr>
-          <w:rFonts w:ascii="Times New Roman" w:hAnsi="Times New Roman" w:cs="Times New Roman"/>
-          <w:sz w:val="28"/>
-          <w:szCs w:val="28"/>
-        </w:rPr>
-        <w:t>callback</w:t>
-      </w:r>
-      <w:proofErr w:type="spellEnd"/>
-      <w:r>
-        <w:rPr>
-          <w:rFonts w:ascii="Times New Roman" w:hAnsi="Times New Roman" w:cs="Times New Roman"/>
-          <w:sz w:val="28"/>
-          <w:szCs w:val="28"/>
-        </w:rPr>
-        <w:t>-запросов, навигация между разделами).</w:t>
+        <w:t>Технические аспекты: выбор стека технологий (Node.js, Telegraf, Markdown для контента), архитектура бота (модульная организация кода, обработка callback-запросов, навигация между разделами).</w:t>
       </w:r>
     </w:p>
     <w:p>
@@ -4227,35 +3705,7 @@
           <w:sz w:val="28"/>
           <w:szCs w:val="28"/>
         </w:rPr>
-        <w:t xml:space="preserve">Инструкции по установке и запуску: пошаговое руководство для настройки среды (установка Node.js, настройка переменных окружения </w:t>
-      </w:r>
-      <w:proofErr w:type="gramStart"/>
-      <w:r>
-        <w:rPr>
-          <w:rFonts w:ascii="Times New Roman" w:hAnsi="Times New Roman" w:cs="Times New Roman"/>
-          <w:sz w:val="28"/>
-          <w:szCs w:val="28"/>
-        </w:rPr>
-        <w:t>через .</w:t>
-      </w:r>
-      <w:proofErr w:type="spellStart"/>
-      <w:r>
-        <w:rPr>
-          <w:rFonts w:ascii="Times New Roman" w:hAnsi="Times New Roman" w:cs="Times New Roman"/>
-          <w:sz w:val="28"/>
-          <w:szCs w:val="28"/>
-        </w:rPr>
-        <w:t>env</w:t>
-      </w:r>
-      <w:proofErr w:type="spellEnd"/>
-      <w:proofErr w:type="gramEnd"/>
-      <w:r>
-        <w:rPr>
-          <w:rFonts w:ascii="Times New Roman" w:hAnsi="Times New Roman" w:cs="Times New Roman"/>
-          <w:sz w:val="28"/>
-          <w:szCs w:val="28"/>
-        </w:rPr>
-        <w:t>, запуск бота).</w:t>
+        <w:t>Инструкции по установке и запуску: пошаговое руководство для настройки среды (установка Node.js, настройка переменных окружения через .env, запуск бота).</w:t>
       </w:r>
     </w:p>
     <w:p>
@@ -4298,25 +3748,7 @@
           <w:sz w:val="28"/>
           <w:szCs w:val="28"/>
         </w:rPr>
-        <w:t xml:space="preserve">Документация также включала примеры кода (например, реализацию navigationHandler.js), схемы логики бота и ссылки на внешние ресурсы (прототипы интерфейсов в </w:t>
-      </w:r>
-      <w:proofErr w:type="spellStart"/>
-      <w:r>
-        <w:rPr>
-          <w:rFonts w:ascii="Times New Roman" w:hAnsi="Times New Roman" w:cs="Times New Roman"/>
-          <w:sz w:val="28"/>
-          <w:szCs w:val="28"/>
-        </w:rPr>
-        <w:t>Figma</w:t>
-      </w:r>
-      <w:proofErr w:type="spellEnd"/>
-      <w:r>
-        <w:rPr>
-          <w:rFonts w:ascii="Times New Roman" w:hAnsi="Times New Roman" w:cs="Times New Roman"/>
-          <w:sz w:val="28"/>
-          <w:szCs w:val="28"/>
-        </w:rPr>
-        <w:t>, официальные страницы университета).</w:t>
+        <w:t>Документация также включала примеры кода (например, реализацию navigationHandler.js), схемы логики бота и ссылки на внешние ресурсы (прототипы интерфейсов в Figma, официальные страницы университета).</w:t>
       </w:r>
     </w:p>
     <w:p>
@@ -4378,29 +3810,7 @@
           <w:sz w:val="28"/>
           <w:szCs w:val="28"/>
         </w:rPr>
-        <w:t>Сайт состо</w:t>
-      </w:r>
-      <w:r>
-        <w:rPr>
-          <w:rFonts w:ascii="Times New Roman" w:eastAsia="Times New Roman" w:hAnsi="Times New Roman" w:cs="Times New Roman"/>
-          <w:b/>
-          <w:bCs/>
-          <w:color w:val="000000"/>
-          <w:sz w:val="28"/>
-          <w:szCs w:val="28"/>
-        </w:rPr>
-        <w:t>ит</w:t>
-      </w:r>
-      <w:r>
-        <w:rPr>
-          <w:rFonts w:ascii="Times New Roman" w:eastAsia="Times New Roman" w:hAnsi="Times New Roman" w:cs="Times New Roman"/>
-          <w:b/>
-          <w:bCs/>
-          <w:color w:val="000000"/>
-          <w:sz w:val="28"/>
-          <w:szCs w:val="28"/>
-        </w:rPr>
-        <w:t xml:space="preserve"> из следующих страниц:</w:t>
+        <w:t>Сайт состоит из следующих страниц:</w:t>
       </w:r>
     </w:p>
     <w:p>
@@ -4485,27 +3895,7 @@
           <w:sz w:val="28"/>
           <w:szCs w:val="28"/>
         </w:rPr>
-        <w:t xml:space="preserve">страница </w:t>
-      </w:r>
-      <w:proofErr w:type="gramStart"/>
-      <w:r>
-        <w:rPr>
-          <w:rFonts w:ascii="Times New Roman" w:eastAsia="Times New Roman" w:hAnsi="Times New Roman" w:cs="Times New Roman"/>
-          <w:color w:val="000000"/>
-          <w:sz w:val="28"/>
-          <w:szCs w:val="28"/>
-        </w:rPr>
-        <w:t>«О проекте»</w:t>
-      </w:r>
-      <w:proofErr w:type="gramEnd"/>
-      <w:r>
-        <w:rPr>
-          <w:rFonts w:ascii="Times New Roman" w:eastAsia="Times New Roman" w:hAnsi="Times New Roman" w:cs="Times New Roman"/>
-          <w:color w:val="000000"/>
-          <w:sz w:val="28"/>
-          <w:szCs w:val="28"/>
-        </w:rPr>
-        <w:t xml:space="preserve"> включающая: </w:t>
+        <w:t xml:space="preserve">страница «О проекте» включающая: </w:t>
       </w:r>
       <w:r>
         <w:rPr>
@@ -4679,25 +4069,14 @@
           <w:szCs w:val="28"/>
         </w:rPr>
       </w:pPr>
-      <w:proofErr w:type="spellStart"/>
-      <w:r>
-        <w:rPr>
-          <w:rFonts w:ascii="Times New Roman" w:eastAsia="Times New Roman" w:hAnsi="Times New Roman" w:cs="Times New Roman"/>
-          <w:color w:val="000000"/>
-          <w:sz w:val="28"/>
-          <w:szCs w:val="28"/>
-        </w:rPr>
-        <w:t>Markdown</w:t>
-      </w:r>
-      <w:proofErr w:type="spellEnd"/>
-      <w:r>
-        <w:rPr>
-          <w:rFonts w:ascii="Times New Roman" w:eastAsia="Times New Roman" w:hAnsi="Times New Roman" w:cs="Times New Roman"/>
-          <w:color w:val="000000"/>
-          <w:sz w:val="28"/>
-          <w:szCs w:val="28"/>
-        </w:rPr>
-        <w:t xml:space="preserve"> использовался для написания контента, что обеспечило единообразие с документацией бота.</w:t>
+      <w:r>
+        <w:rPr>
+          <w:rFonts w:ascii="Times New Roman" w:eastAsia="Times New Roman" w:hAnsi="Times New Roman" w:cs="Times New Roman"/>
+          <w:color w:val="000000"/>
+          <w:sz w:val="28"/>
+          <w:szCs w:val="28"/>
+        </w:rPr>
+        <w:t>Markdown использовался для написания контента, что обеспечило единообразие с документацией бота.</w:t>
       </w:r>
     </w:p>
     <w:p>
@@ -4867,47 +4246,7 @@
           <w:sz w:val="28"/>
           <w:szCs w:val="28"/>
         </w:rPr>
-        <w:t xml:space="preserve">После завершения сайта была реализована его «интерактивная версия» — </w:t>
-      </w:r>
-      <w:proofErr w:type="spellStart"/>
-      <w:r>
-        <w:rPr>
-          <w:rFonts w:ascii="Times New Roman" w:eastAsia="Times New Roman" w:hAnsi="Times New Roman" w:cs="Times New Roman"/>
-          <w:color w:val="000000"/>
-          <w:sz w:val="28"/>
-          <w:szCs w:val="28"/>
-        </w:rPr>
-        <w:t>Telegram</w:t>
-      </w:r>
-      <w:proofErr w:type="spellEnd"/>
-      <w:r>
-        <w:rPr>
-          <w:rFonts w:ascii="Times New Roman" w:eastAsia="Times New Roman" w:hAnsi="Times New Roman" w:cs="Times New Roman"/>
-          <w:color w:val="000000"/>
-          <w:sz w:val="28"/>
-          <w:szCs w:val="28"/>
-        </w:rPr>
-        <w:t xml:space="preserve">-бот, написанный на платформе Node.js с использованием библиотеки </w:t>
-      </w:r>
-      <w:proofErr w:type="spellStart"/>
-      <w:r>
-        <w:rPr>
-          <w:rFonts w:ascii="Times New Roman" w:eastAsia="Times New Roman" w:hAnsi="Times New Roman" w:cs="Times New Roman"/>
-          <w:color w:val="000000"/>
-          <w:sz w:val="28"/>
-          <w:szCs w:val="28"/>
-        </w:rPr>
-        <w:t>Telegraf</w:t>
-      </w:r>
-      <w:proofErr w:type="spellEnd"/>
-      <w:r>
-        <w:rPr>
-          <w:rFonts w:ascii="Times New Roman" w:eastAsia="Times New Roman" w:hAnsi="Times New Roman" w:cs="Times New Roman"/>
-          <w:color w:val="000000"/>
-          <w:sz w:val="28"/>
-          <w:szCs w:val="28"/>
-        </w:rPr>
-        <w:t>. Бот обеспечивал динамическое взаимодействие с пользователями, позволяя получать информацию о проекте в удобной форме</w:t>
+        <w:t>После завершения сайта была реализована его «интерактивная версия» — Telegram-бот, написанный на платформе Node.js с использованием библиотеки Telegraf. Бот обеспечивал динамическое взаимодействие с пользователями, позволяя получать информацию о проекте в удобной форме</w:t>
       </w:r>
       <w:r>
         <w:rPr>
@@ -5119,27 +4458,7 @@
           <w:sz w:val="28"/>
           <w:szCs w:val="28"/>
         </w:rPr>
-        <w:t xml:space="preserve">Описание этапов работы и диаграммы </w:t>
-      </w:r>
-      <w:proofErr w:type="spellStart"/>
-      <w:r>
-        <w:rPr>
-          <w:rFonts w:ascii="Times New Roman" w:eastAsia="Times New Roman" w:hAnsi="Times New Roman" w:cs="Times New Roman"/>
-          <w:color w:val="000000"/>
-          <w:sz w:val="28"/>
-          <w:szCs w:val="28"/>
-        </w:rPr>
-        <w:t>Ганта</w:t>
-      </w:r>
-      <w:proofErr w:type="spellEnd"/>
-      <w:r>
-        <w:rPr>
-          <w:rFonts w:ascii="Times New Roman" w:eastAsia="Times New Roman" w:hAnsi="Times New Roman" w:cs="Times New Roman"/>
-          <w:color w:val="000000"/>
-          <w:sz w:val="28"/>
-          <w:szCs w:val="28"/>
-        </w:rPr>
-        <w:t>.</w:t>
+        <w:t>Описание этапов работы и диаграммы Ганта.</w:t>
       </w:r>
     </w:p>
     <w:p>
@@ -5199,27 +4518,7 @@
           <w:sz w:val="28"/>
           <w:szCs w:val="28"/>
         </w:rPr>
-        <w:t xml:space="preserve">Интерактивные </w:t>
-      </w:r>
-      <w:proofErr w:type="gramStart"/>
-      <w:r>
-        <w:rPr>
-          <w:rFonts w:ascii="Times New Roman" w:eastAsia="Times New Roman" w:hAnsi="Times New Roman" w:cs="Times New Roman"/>
-          <w:color w:val="000000"/>
-          <w:sz w:val="28"/>
-          <w:szCs w:val="28"/>
-        </w:rPr>
-        <w:t>элементы :</w:t>
-      </w:r>
-      <w:proofErr w:type="gramEnd"/>
-      <w:r>
-        <w:rPr>
-          <w:rFonts w:ascii="Times New Roman" w:eastAsia="Times New Roman" w:hAnsi="Times New Roman" w:cs="Times New Roman"/>
-          <w:color w:val="000000"/>
-          <w:sz w:val="28"/>
-          <w:szCs w:val="28"/>
-        </w:rPr>
-        <w:t xml:space="preserve"> случайные интересные факты, кнопки навигации, переходы в подменю.</w:t>
+        <w:t>Интерактивные элементы : случайные интересные факты, кнопки навигации, переходы в подменю.</w:t>
       </w:r>
     </w:p>
     <w:p>
@@ -5277,98 +4576,7 @@
           <w:sz w:val="28"/>
           <w:szCs w:val="28"/>
         </w:rPr>
-        <w:t xml:space="preserve">Реализация сопровождалась настройкой среды (установка Node.js, </w:t>
-      </w:r>
-      <w:proofErr w:type="gramStart"/>
-      <w:r>
-        <w:rPr>
-          <w:rFonts w:ascii="Times New Roman" w:eastAsia="Times New Roman" w:hAnsi="Times New Roman" w:cs="Times New Roman"/>
-          <w:color w:val="000000"/>
-          <w:sz w:val="28"/>
-          <w:szCs w:val="28"/>
-        </w:rPr>
-        <w:t>настройка .</w:t>
-      </w:r>
-      <w:proofErr w:type="spellStart"/>
-      <w:r>
-        <w:rPr>
-          <w:rFonts w:ascii="Times New Roman" w:eastAsia="Times New Roman" w:hAnsi="Times New Roman" w:cs="Times New Roman"/>
-          <w:color w:val="000000"/>
-          <w:sz w:val="28"/>
-          <w:szCs w:val="28"/>
-        </w:rPr>
-        <w:t>env</w:t>
-      </w:r>
-      <w:proofErr w:type="spellEnd"/>
-      <w:proofErr w:type="gramEnd"/>
-      <w:r>
-        <w:rPr>
-          <w:rFonts w:ascii="Times New Roman" w:eastAsia="Times New Roman" w:hAnsi="Times New Roman" w:cs="Times New Roman"/>
-          <w:color w:val="000000"/>
-          <w:sz w:val="28"/>
-          <w:szCs w:val="28"/>
-        </w:rPr>
-        <w:t xml:space="preserve">-файла, использование библиотеки </w:t>
-      </w:r>
-      <w:proofErr w:type="spellStart"/>
-      <w:r>
-        <w:rPr>
-          <w:rFonts w:ascii="Times New Roman" w:eastAsia="Times New Roman" w:hAnsi="Times New Roman" w:cs="Times New Roman"/>
-          <w:color w:val="000000"/>
-          <w:sz w:val="28"/>
-          <w:szCs w:val="28"/>
-        </w:rPr>
-        <w:t>telegraf</w:t>
-      </w:r>
-      <w:proofErr w:type="spellEnd"/>
-      <w:r>
-        <w:rPr>
-          <w:rFonts w:ascii="Times New Roman" w:eastAsia="Times New Roman" w:hAnsi="Times New Roman" w:cs="Times New Roman"/>
-          <w:color w:val="000000"/>
-          <w:sz w:val="28"/>
-          <w:szCs w:val="28"/>
-        </w:rPr>
-        <w:t>/</w:t>
-      </w:r>
-      <w:proofErr w:type="spellStart"/>
-      <w:r>
-        <w:rPr>
-          <w:rFonts w:ascii="Times New Roman" w:eastAsia="Times New Roman" w:hAnsi="Times New Roman" w:cs="Times New Roman"/>
-          <w:color w:val="000000"/>
-          <w:sz w:val="28"/>
-          <w:szCs w:val="28"/>
-        </w:rPr>
-        <w:t>Markup</w:t>
-      </w:r>
-      <w:proofErr w:type="spellEnd"/>
-      <w:r>
-        <w:rPr>
-          <w:rFonts w:ascii="Times New Roman" w:eastAsia="Times New Roman" w:hAnsi="Times New Roman" w:cs="Times New Roman"/>
-          <w:color w:val="000000"/>
-          <w:sz w:val="28"/>
-          <w:szCs w:val="28"/>
-        </w:rPr>
-        <w:t xml:space="preserve"> для создания интерфейса). Все этапы были задокументированы в формате </w:t>
-      </w:r>
-      <w:proofErr w:type="spellStart"/>
-      <w:r>
-        <w:rPr>
-          <w:rFonts w:ascii="Times New Roman" w:eastAsia="Times New Roman" w:hAnsi="Times New Roman" w:cs="Times New Roman"/>
-          <w:color w:val="000000"/>
-          <w:sz w:val="28"/>
-          <w:szCs w:val="28"/>
-        </w:rPr>
-        <w:t>Markdown</w:t>
-      </w:r>
-      <w:proofErr w:type="spellEnd"/>
-      <w:r>
-        <w:rPr>
-          <w:rFonts w:ascii="Times New Roman" w:eastAsia="Times New Roman" w:hAnsi="Times New Roman" w:cs="Times New Roman"/>
-          <w:color w:val="000000"/>
-          <w:sz w:val="28"/>
-          <w:szCs w:val="28"/>
-        </w:rPr>
-        <w:t>, а финальный отчёт включал описание вклада каждого участника и технических решений.</w:t>
+        <w:t>Реализация сопровождалась настройкой среды (установка Node.js, настройка .env-файла, использование библиотеки telegraf/Markup для создания интерфейса). Все этапы были задокументированы в формате Markdown, а финальный отчёт включал описание вклада каждого участника и технических решений.</w:t>
       </w:r>
     </w:p>
     <w:p>
@@ -5914,16 +5122,7 @@
                 <w:sz w:val="28"/>
                 <w:szCs w:val="28"/>
               </w:rPr>
-              <w:t xml:space="preserve">Взаимодействие с организацией-партнером </w:t>
-            </w:r>
-            <w:r>
-              <w:rPr>
-                <w:rFonts w:ascii="Times New Roman" w:eastAsia="Times New Roman" w:hAnsi="Times New Roman" w:cs="Times New Roman"/>
-                <w:color w:val="000000"/>
-                <w:sz w:val="28"/>
-                <w:szCs w:val="28"/>
-              </w:rPr>
-              <w:t>«Робостанция»</w:t>
+              <w:t>Взаимодействие с организацией-партнером «Робостанция»</w:t>
             </w:r>
           </w:p>
         </w:tc>
@@ -6041,25 +5240,7 @@
                 <w:sz w:val="28"/>
                 <w:szCs w:val="28"/>
               </w:rPr>
-              <w:t xml:space="preserve">Написание документации </w:t>
-            </w:r>
-            <w:r>
-              <w:rPr>
-                <w:rFonts w:ascii="Times New Roman" w:eastAsia="Times New Roman" w:hAnsi="Times New Roman" w:cs="Times New Roman"/>
-                <w:color w:val="000000"/>
-                <w:sz w:val="28"/>
-                <w:szCs w:val="28"/>
-              </w:rPr>
-              <w:t>сайта в формате</w:t>
-            </w:r>
-            <w:r>
-              <w:rPr>
-                <w:rFonts w:ascii="Times New Roman" w:eastAsia="Times New Roman" w:hAnsi="Times New Roman" w:cs="Times New Roman"/>
-                <w:color w:val="000000"/>
-                <w:sz w:val="28"/>
-                <w:szCs w:val="28"/>
-              </w:rPr>
-              <w:t xml:space="preserve"> </w:t>
+              <w:t xml:space="preserve">Написание документации сайта в формате </w:t>
             </w:r>
             <w:r>
               <w:rPr>
@@ -6517,27 +5698,985 @@
           <w:sz w:val="28"/>
           <w:szCs w:val="28"/>
         </w:rPr>
-        <w:t>Итого данный студент затратил 7</w:t>
-      </w:r>
-      <w:r>
-        <w:rPr>
-          <w:rFonts w:ascii="Times New Roman" w:eastAsia="Times New Roman" w:hAnsi="Times New Roman" w:cs="Times New Roman"/>
-          <w:color w:val="000000"/>
-          <w:sz w:val="28"/>
-          <w:szCs w:val="28"/>
-        </w:rPr>
-        <w:t>3</w:t>
-      </w:r>
-      <w:r>
-        <w:rPr>
-          <w:rFonts w:ascii="Times New Roman" w:eastAsia="Times New Roman" w:hAnsi="Times New Roman" w:cs="Times New Roman"/>
-          <w:color w:val="000000"/>
-          <w:sz w:val="28"/>
-          <w:szCs w:val="28"/>
-        </w:rPr>
-        <w:t>,5 часов на вклад в проект.</w:t>
-      </w:r>
-    </w:p>
+        <w:t>Итого данный студент затратил 73,5 часов на вклад в проект.</w:t>
+      </w:r>
+    </w:p>
+    <w:p>
+      <w:pPr>
+        <w:pStyle w:val="2"/>
+        <w:ind w:firstLine="720"/>
+        <w:rPr>
+          <w:b/>
+          <w:bCs/>
+        </w:rPr>
+      </w:pPr>
+      <w:r>
+        <w:rPr>
+          <w:b/>
+          <w:bCs/>
+        </w:rPr>
+        <w:lastRenderedPageBreak/>
+        <w:t>4.5</w:t>
+      </w:r>
+      <w:r>
+        <w:rPr>
+          <w:b/>
+          <w:bCs/>
+          <w:lang w:val="en-US"/>
+        </w:rPr>
+        <w:t xml:space="preserve"> </w:t>
+      </w:r>
+      <w:r>
+        <w:rPr>
+          <w:b/>
+          <w:bCs/>
+        </w:rPr>
+        <w:t>Яковлев Артур Олегович</w:t>
+      </w:r>
+    </w:p>
+    <w:tbl>
+      <w:tblPr>
+        <w:tblStyle w:val="ae"/>
+        <w:tblW w:w="0" w:type="auto"/>
+        <w:tblInd w:w="357" w:type="dxa"/>
+        <w:tblLook w:val="04A0" w:firstRow="1" w:lastRow="0" w:firstColumn="1" w:lastColumn="0" w:noHBand="0" w:noVBand="1"/>
+      </w:tblPr>
+      <w:tblGrid>
+        <w:gridCol w:w="4798"/>
+        <w:gridCol w:w="4756"/>
+      </w:tblGrid>
+      <w:tr>
+        <w:tc>
+          <w:tcPr>
+            <w:tcW w:w="4798" w:type="dxa"/>
+          </w:tcPr>
+          <w:p>
+            <w:pPr>
+              <w:keepNext/>
+              <w:keepLines/>
+              <w:spacing w:line="360" w:lineRule="auto"/>
+              <w:jc w:val="center"/>
+              <w:rPr>
+                <w:rFonts w:ascii="Times New Roman" w:eastAsia="Times New Roman" w:hAnsi="Times New Roman" w:cs="Times New Roman"/>
+                <w:i/>
+                <w:iCs/>
+                <w:color w:val="000000"/>
+                <w:sz w:val="28"/>
+                <w:szCs w:val="28"/>
+              </w:rPr>
+            </w:pPr>
+            <w:r>
+              <w:rPr>
+                <w:rFonts w:ascii="Times New Roman" w:eastAsia="Times New Roman" w:hAnsi="Times New Roman" w:cs="Times New Roman"/>
+                <w:i/>
+                <w:iCs/>
+                <w:color w:val="000000"/>
+                <w:sz w:val="28"/>
+                <w:szCs w:val="28"/>
+              </w:rPr>
+              <w:t>Задача</w:t>
+            </w:r>
+          </w:p>
+        </w:tc>
+        <w:tc>
+          <w:tcPr>
+            <w:tcW w:w="4756" w:type="dxa"/>
+          </w:tcPr>
+          <w:p>
+            <w:pPr>
+              <w:keepNext/>
+              <w:keepLines/>
+              <w:spacing w:line="360" w:lineRule="auto"/>
+              <w:jc w:val="center"/>
+              <w:rPr>
+                <w:rFonts w:ascii="Times New Roman" w:eastAsia="Times New Roman" w:hAnsi="Times New Roman" w:cs="Times New Roman"/>
+                <w:i/>
+                <w:iCs/>
+                <w:color w:val="000000"/>
+                <w:sz w:val="28"/>
+                <w:szCs w:val="28"/>
+              </w:rPr>
+            </w:pPr>
+            <w:r>
+              <w:rPr>
+                <w:rFonts w:ascii="Times New Roman" w:eastAsia="Times New Roman" w:hAnsi="Times New Roman" w:cs="Times New Roman"/>
+                <w:i/>
+                <w:iCs/>
+                <w:color w:val="000000"/>
+                <w:sz w:val="28"/>
+                <w:szCs w:val="28"/>
+              </w:rPr>
+              <w:t>Время, ч</w:t>
+            </w:r>
+          </w:p>
+        </w:tc>
+      </w:tr>
+      <w:tr>
+        <w:tc>
+          <w:tcPr>
+            <w:tcW w:w="4798" w:type="dxa"/>
+          </w:tcPr>
+          <w:p>
+            <w:pPr>
+              <w:keepNext/>
+              <w:keepLines/>
+              <w:spacing w:line="360" w:lineRule="auto"/>
+              <w:jc w:val="both"/>
+              <w:rPr>
+                <w:rFonts w:ascii="Times New Roman" w:eastAsia="Times New Roman" w:hAnsi="Times New Roman" w:cs="Times New Roman"/>
+                <w:color w:val="000000"/>
+                <w:sz w:val="28"/>
+                <w:szCs w:val="28"/>
+              </w:rPr>
+            </w:pPr>
+            <w:r>
+              <w:rPr>
+                <w:rFonts w:ascii="Times New Roman" w:eastAsia="Times New Roman" w:hAnsi="Times New Roman" w:cs="Times New Roman"/>
+                <w:color w:val="000000"/>
+                <w:sz w:val="28"/>
+                <w:szCs w:val="28"/>
+              </w:rPr>
+              <w:t>Настройка репозитория</w:t>
+            </w:r>
+          </w:p>
+        </w:tc>
+        <w:tc>
+          <w:tcPr>
+            <w:tcW w:w="4756" w:type="dxa"/>
+          </w:tcPr>
+          <w:p>
+            <w:pPr>
+              <w:keepNext/>
+              <w:keepLines/>
+              <w:spacing w:line="360" w:lineRule="auto"/>
+              <w:jc w:val="center"/>
+              <w:rPr>
+                <w:rFonts w:ascii="Times New Roman" w:eastAsia="Times New Roman" w:hAnsi="Times New Roman" w:cs="Times New Roman"/>
+                <w:color w:val="000000"/>
+                <w:sz w:val="28"/>
+                <w:szCs w:val="28"/>
+              </w:rPr>
+            </w:pPr>
+            <w:r>
+              <w:rPr>
+                <w:rFonts w:ascii="Times New Roman" w:eastAsia="Times New Roman" w:hAnsi="Times New Roman" w:cs="Times New Roman"/>
+                <w:color w:val="000000"/>
+                <w:sz w:val="28"/>
+                <w:szCs w:val="28"/>
+              </w:rPr>
+              <w:t>2</w:t>
+            </w:r>
+            <w:r>
+              <w:rPr>
+                <w:rFonts w:ascii="Times New Roman" w:eastAsia="Times New Roman" w:hAnsi="Times New Roman" w:cs="Times New Roman"/>
+                <w:color w:val="000000"/>
+                <w:sz w:val="28"/>
+                <w:szCs w:val="28"/>
+              </w:rPr>
+              <w:t>.5</w:t>
+            </w:r>
+          </w:p>
+        </w:tc>
+      </w:tr>
+      <w:tr>
+        <w:tc>
+          <w:tcPr>
+            <w:tcW w:w="4798" w:type="dxa"/>
+          </w:tcPr>
+          <w:p>
+            <w:pPr>
+              <w:keepNext/>
+              <w:keepLines/>
+              <w:spacing w:line="360" w:lineRule="auto"/>
+              <w:jc w:val="both"/>
+              <w:rPr>
+                <w:rFonts w:ascii="Times New Roman" w:eastAsia="Times New Roman" w:hAnsi="Times New Roman" w:cs="Times New Roman"/>
+                <w:color w:val="000000"/>
+                <w:sz w:val="28"/>
+                <w:szCs w:val="28"/>
+              </w:rPr>
+            </w:pPr>
+            <w:r>
+              <w:rPr>
+                <w:rFonts w:ascii="Times New Roman" w:eastAsia="Times New Roman" w:hAnsi="Times New Roman" w:cs="Times New Roman"/>
+                <w:color w:val="000000"/>
+                <w:sz w:val="28"/>
+                <w:szCs w:val="28"/>
+              </w:rPr>
+              <w:t>Изучение Git и настройка системы ветвления</w:t>
+            </w:r>
+          </w:p>
+        </w:tc>
+        <w:tc>
+          <w:tcPr>
+            <w:tcW w:w="4756" w:type="dxa"/>
+          </w:tcPr>
+          <w:p>
+            <w:pPr>
+              <w:keepNext/>
+              <w:keepLines/>
+              <w:spacing w:line="360" w:lineRule="auto"/>
+              <w:jc w:val="center"/>
+              <w:rPr>
+                <w:rFonts w:ascii="Times New Roman" w:eastAsia="Times New Roman" w:hAnsi="Times New Roman" w:cs="Times New Roman"/>
+                <w:color w:val="000000"/>
+                <w:sz w:val="28"/>
+                <w:szCs w:val="28"/>
+                <w:lang w:val="en-US"/>
+              </w:rPr>
+            </w:pPr>
+            <w:r>
+              <w:rPr>
+                <w:rFonts w:ascii="Times New Roman" w:eastAsia="Times New Roman" w:hAnsi="Times New Roman" w:cs="Times New Roman"/>
+                <w:color w:val="000000"/>
+                <w:sz w:val="28"/>
+                <w:szCs w:val="28"/>
+                <w:lang w:val="en-US"/>
+              </w:rPr>
+              <w:t>4</w:t>
+            </w:r>
+          </w:p>
+        </w:tc>
+      </w:tr>
+      <w:tr>
+        <w:tc>
+          <w:tcPr>
+            <w:tcW w:w="4798" w:type="dxa"/>
+          </w:tcPr>
+          <w:p>
+            <w:pPr>
+              <w:keepNext/>
+              <w:keepLines/>
+              <w:spacing w:line="360" w:lineRule="auto"/>
+              <w:jc w:val="both"/>
+              <w:rPr>
+                <w:rFonts w:ascii="Times New Roman" w:eastAsia="Times New Roman" w:hAnsi="Times New Roman" w:cs="Times New Roman"/>
+                <w:color w:val="000000"/>
+                <w:sz w:val="28"/>
+                <w:szCs w:val="28"/>
+              </w:rPr>
+            </w:pPr>
+            <w:r>
+              <w:rPr>
+                <w:rFonts w:ascii="Times New Roman" w:eastAsia="Times New Roman" w:hAnsi="Times New Roman" w:cs="Times New Roman"/>
+                <w:color w:val="000000"/>
+                <w:sz w:val="28"/>
+                <w:szCs w:val="28"/>
+              </w:rPr>
+              <w:t>Оформление материалов сайта в формате Markdown</w:t>
+            </w:r>
+          </w:p>
+        </w:tc>
+        <w:tc>
+          <w:tcPr>
+            <w:tcW w:w="4756" w:type="dxa"/>
+          </w:tcPr>
+          <w:p>
+            <w:pPr>
+              <w:keepNext/>
+              <w:keepLines/>
+              <w:spacing w:line="360" w:lineRule="auto"/>
+              <w:jc w:val="center"/>
+              <w:rPr>
+                <w:rFonts w:ascii="Times New Roman" w:eastAsia="Times New Roman" w:hAnsi="Times New Roman" w:cs="Times New Roman"/>
+                <w:color w:val="000000"/>
+                <w:sz w:val="28"/>
+                <w:szCs w:val="28"/>
+              </w:rPr>
+            </w:pPr>
+            <w:r>
+              <w:rPr>
+                <w:rFonts w:ascii="Times New Roman" w:eastAsia="Times New Roman" w:hAnsi="Times New Roman" w:cs="Times New Roman"/>
+                <w:color w:val="000000"/>
+                <w:sz w:val="28"/>
+                <w:szCs w:val="28"/>
+              </w:rPr>
+              <w:t>5</w:t>
+            </w:r>
+          </w:p>
+        </w:tc>
+      </w:tr>
+      <w:tr>
+        <w:tc>
+          <w:tcPr>
+            <w:tcW w:w="4798" w:type="dxa"/>
+          </w:tcPr>
+          <w:p>
+            <w:pPr>
+              <w:keepNext/>
+              <w:keepLines/>
+              <w:spacing w:line="360" w:lineRule="auto"/>
+              <w:jc w:val="both"/>
+              <w:rPr>
+                <w:rFonts w:ascii="Times New Roman" w:eastAsia="Times New Roman" w:hAnsi="Times New Roman" w:cs="Times New Roman"/>
+                <w:color w:val="000000"/>
+                <w:sz w:val="28"/>
+                <w:szCs w:val="28"/>
+              </w:rPr>
+            </w:pPr>
+            <w:r>
+              <w:rPr>
+                <w:rFonts w:ascii="Times New Roman" w:eastAsia="Times New Roman" w:hAnsi="Times New Roman" w:cs="Times New Roman"/>
+                <w:color w:val="000000"/>
+                <w:sz w:val="28"/>
+                <w:szCs w:val="28"/>
+              </w:rPr>
+              <w:t>Разработка и оформление страницы «Участники» и «Ресурсы»</w:t>
+            </w:r>
+          </w:p>
+        </w:tc>
+        <w:tc>
+          <w:tcPr>
+            <w:tcW w:w="4756" w:type="dxa"/>
+          </w:tcPr>
+          <w:p>
+            <w:pPr>
+              <w:keepNext/>
+              <w:keepLines/>
+              <w:spacing w:line="360" w:lineRule="auto"/>
+              <w:jc w:val="center"/>
+              <w:rPr>
+                <w:rFonts w:ascii="Times New Roman" w:eastAsia="Times New Roman" w:hAnsi="Times New Roman" w:cs="Times New Roman"/>
+                <w:color w:val="000000"/>
+                <w:sz w:val="28"/>
+                <w:szCs w:val="28"/>
+              </w:rPr>
+            </w:pPr>
+            <w:r>
+              <w:rPr>
+                <w:rFonts w:ascii="Times New Roman" w:eastAsia="Times New Roman" w:hAnsi="Times New Roman" w:cs="Times New Roman"/>
+                <w:color w:val="000000"/>
+                <w:sz w:val="28"/>
+                <w:szCs w:val="28"/>
+              </w:rPr>
+              <w:t>7</w:t>
+            </w:r>
+          </w:p>
+        </w:tc>
+      </w:tr>
+      <w:tr>
+        <w:tc>
+          <w:tcPr>
+            <w:tcW w:w="4798" w:type="dxa"/>
+          </w:tcPr>
+          <w:p>
+            <w:pPr>
+              <w:keepNext/>
+              <w:keepLines/>
+              <w:spacing w:line="360" w:lineRule="auto"/>
+              <w:jc w:val="both"/>
+              <w:rPr>
+                <w:rFonts w:ascii="Times New Roman" w:eastAsia="Times New Roman" w:hAnsi="Times New Roman" w:cs="Times New Roman"/>
+                <w:color w:val="000000"/>
+                <w:sz w:val="28"/>
+                <w:szCs w:val="28"/>
+              </w:rPr>
+            </w:pPr>
+            <w:r>
+              <w:rPr>
+                <w:rFonts w:ascii="Times New Roman" w:eastAsia="Times New Roman" w:hAnsi="Times New Roman" w:cs="Times New Roman"/>
+                <w:color w:val="000000"/>
+                <w:sz w:val="28"/>
+                <w:szCs w:val="28"/>
+              </w:rPr>
+              <w:t>Интеграция логики взаимодействия в Telegram-бот (callback, меню)</w:t>
+            </w:r>
+          </w:p>
+        </w:tc>
+        <w:tc>
+          <w:tcPr>
+            <w:tcW w:w="4756" w:type="dxa"/>
+          </w:tcPr>
+          <w:p>
+            <w:pPr>
+              <w:keepNext/>
+              <w:keepLines/>
+              <w:spacing w:line="360" w:lineRule="auto"/>
+              <w:jc w:val="center"/>
+              <w:rPr>
+                <w:rFonts w:ascii="Times New Roman" w:eastAsia="Times New Roman" w:hAnsi="Times New Roman" w:cs="Times New Roman"/>
+                <w:color w:val="000000"/>
+                <w:sz w:val="28"/>
+                <w:szCs w:val="28"/>
+              </w:rPr>
+            </w:pPr>
+            <w:r>
+              <w:rPr>
+                <w:rFonts w:ascii="Times New Roman" w:eastAsia="Times New Roman" w:hAnsi="Times New Roman" w:cs="Times New Roman"/>
+                <w:color w:val="000000"/>
+                <w:sz w:val="28"/>
+                <w:szCs w:val="28"/>
+              </w:rPr>
+              <w:t>6</w:t>
+            </w:r>
+          </w:p>
+        </w:tc>
+      </w:tr>
+      <w:tr>
+        <w:tc>
+          <w:tcPr>
+            <w:tcW w:w="4798" w:type="dxa"/>
+          </w:tcPr>
+          <w:p>
+            <w:pPr>
+              <w:keepNext/>
+              <w:keepLines/>
+              <w:spacing w:line="360" w:lineRule="auto"/>
+              <w:jc w:val="both"/>
+              <w:rPr>
+                <w:rFonts w:ascii="Times New Roman" w:eastAsia="Times New Roman" w:hAnsi="Times New Roman" w:cs="Times New Roman"/>
+                <w:color w:val="000000"/>
+                <w:sz w:val="28"/>
+                <w:szCs w:val="28"/>
+              </w:rPr>
+            </w:pPr>
+            <w:r>
+              <w:rPr>
+                <w:rFonts w:ascii="Times New Roman" w:eastAsia="Times New Roman" w:hAnsi="Times New Roman" w:cs="Times New Roman"/>
+                <w:color w:val="000000"/>
+                <w:sz w:val="28"/>
+                <w:szCs w:val="28"/>
+              </w:rPr>
+              <w:t>Исследование технологии Telegram-ботов и библиотеки Telegraf</w:t>
+            </w:r>
+          </w:p>
+        </w:tc>
+        <w:tc>
+          <w:tcPr>
+            <w:tcW w:w="4756" w:type="dxa"/>
+          </w:tcPr>
+          <w:p>
+            <w:pPr>
+              <w:keepNext/>
+              <w:keepLines/>
+              <w:spacing w:line="360" w:lineRule="auto"/>
+              <w:jc w:val="center"/>
+              <w:rPr>
+                <w:rFonts w:ascii="Times New Roman" w:eastAsia="Times New Roman" w:hAnsi="Times New Roman" w:cs="Times New Roman"/>
+                <w:color w:val="000000"/>
+                <w:sz w:val="28"/>
+                <w:szCs w:val="28"/>
+                <w:lang w:val="en-US"/>
+              </w:rPr>
+            </w:pPr>
+            <w:r>
+              <w:rPr>
+                <w:rFonts w:ascii="Times New Roman" w:eastAsia="Times New Roman" w:hAnsi="Times New Roman" w:cs="Times New Roman"/>
+                <w:color w:val="000000"/>
+                <w:sz w:val="28"/>
+                <w:szCs w:val="28"/>
+                <w:lang w:val="en-US"/>
+              </w:rPr>
+              <w:t>5</w:t>
+            </w:r>
+          </w:p>
+        </w:tc>
+      </w:tr>
+      <w:tr>
+        <w:tc>
+          <w:tcPr>
+            <w:tcW w:w="4798" w:type="dxa"/>
+          </w:tcPr>
+          <w:p>
+            <w:pPr>
+              <w:keepNext/>
+              <w:keepLines/>
+              <w:spacing w:line="360" w:lineRule="auto"/>
+              <w:jc w:val="both"/>
+              <w:rPr>
+                <w:rFonts w:ascii="Times New Roman" w:eastAsia="Times New Roman" w:hAnsi="Times New Roman" w:cs="Times New Roman"/>
+                <w:color w:val="000000"/>
+                <w:sz w:val="28"/>
+                <w:szCs w:val="28"/>
+              </w:rPr>
+            </w:pPr>
+            <w:r>
+              <w:rPr>
+                <w:rFonts w:ascii="Times New Roman" w:eastAsia="Times New Roman" w:hAnsi="Times New Roman" w:cs="Times New Roman"/>
+                <w:color w:val="000000"/>
+                <w:sz w:val="28"/>
+                <w:szCs w:val="28"/>
+              </w:rPr>
+              <w:t>Реализация интерактивных функций бота (факты, переходы)</w:t>
+            </w:r>
+          </w:p>
+        </w:tc>
+        <w:tc>
+          <w:tcPr>
+            <w:tcW w:w="4756" w:type="dxa"/>
+          </w:tcPr>
+          <w:p>
+            <w:pPr>
+              <w:keepNext/>
+              <w:keepLines/>
+              <w:spacing w:line="360" w:lineRule="auto"/>
+              <w:jc w:val="center"/>
+              <w:rPr>
+                <w:rFonts w:ascii="Times New Roman" w:eastAsia="Times New Roman" w:hAnsi="Times New Roman" w:cs="Times New Roman"/>
+                <w:color w:val="000000"/>
+                <w:sz w:val="28"/>
+                <w:szCs w:val="28"/>
+              </w:rPr>
+            </w:pPr>
+            <w:r>
+              <w:rPr>
+                <w:rFonts w:ascii="Times New Roman" w:eastAsia="Times New Roman" w:hAnsi="Times New Roman" w:cs="Times New Roman"/>
+                <w:color w:val="000000"/>
+                <w:sz w:val="28"/>
+                <w:szCs w:val="28"/>
+              </w:rPr>
+              <w:t>5</w:t>
+            </w:r>
+          </w:p>
+        </w:tc>
+      </w:tr>
+      <w:tr>
+        <w:tc>
+          <w:tcPr>
+            <w:tcW w:w="4798" w:type="dxa"/>
+          </w:tcPr>
+          <w:p>
+            <w:pPr>
+              <w:keepNext/>
+              <w:keepLines/>
+              <w:spacing w:line="360" w:lineRule="auto"/>
+              <w:jc w:val="both"/>
+              <w:rPr>
+                <w:rFonts w:ascii="Times New Roman" w:eastAsia="Times New Roman" w:hAnsi="Times New Roman" w:cs="Times New Roman"/>
+                <w:color w:val="000000"/>
+                <w:sz w:val="28"/>
+                <w:szCs w:val="28"/>
+              </w:rPr>
+            </w:pPr>
+            <w:r>
+              <w:rPr>
+                <w:rFonts w:ascii="Times New Roman" w:eastAsia="Times New Roman" w:hAnsi="Times New Roman" w:cs="Times New Roman"/>
+                <w:color w:val="000000"/>
+                <w:sz w:val="28"/>
+                <w:szCs w:val="28"/>
+              </w:rPr>
+              <w:t>Проведение</w:t>
+            </w:r>
+            <w:r>
+              <w:rPr>
+                <w:rFonts w:ascii="Times New Roman" w:eastAsia="Times New Roman" w:hAnsi="Times New Roman" w:cs="Times New Roman"/>
+                <w:color w:val="000000"/>
+                <w:sz w:val="28"/>
+                <w:szCs w:val="28"/>
+              </w:rPr>
+              <w:t xml:space="preserve"> тестирование </w:t>
+            </w:r>
+            <w:r>
+              <w:rPr>
+                <w:rFonts w:ascii="Times New Roman" w:eastAsia="Times New Roman" w:hAnsi="Times New Roman" w:cs="Times New Roman"/>
+                <w:color w:val="000000"/>
+                <w:sz w:val="28"/>
+                <w:szCs w:val="28"/>
+                <w:lang w:val="en-US"/>
+              </w:rPr>
+              <w:t xml:space="preserve">Telegram </w:t>
+            </w:r>
+            <w:r>
+              <w:rPr>
+                <w:rFonts w:ascii="Times New Roman" w:eastAsia="Times New Roman" w:hAnsi="Times New Roman" w:cs="Times New Roman"/>
+                <w:color w:val="000000"/>
+                <w:sz w:val="28"/>
+                <w:szCs w:val="28"/>
+              </w:rPr>
+              <w:t>бота</w:t>
+            </w:r>
+            <w:r>
+              <w:rPr>
+                <w:rFonts w:ascii="Times New Roman" w:eastAsia="Times New Roman" w:hAnsi="Times New Roman" w:cs="Times New Roman"/>
+                <w:color w:val="000000"/>
+                <w:sz w:val="28"/>
+                <w:szCs w:val="28"/>
+              </w:rPr>
+              <w:t xml:space="preserve"> </w:t>
+            </w:r>
+          </w:p>
+        </w:tc>
+        <w:tc>
+          <w:tcPr>
+            <w:tcW w:w="4756" w:type="dxa"/>
+          </w:tcPr>
+          <w:p>
+            <w:pPr>
+              <w:keepNext/>
+              <w:keepLines/>
+              <w:spacing w:line="360" w:lineRule="auto"/>
+              <w:jc w:val="center"/>
+              <w:rPr>
+                <w:rFonts w:ascii="Times New Roman" w:eastAsia="Times New Roman" w:hAnsi="Times New Roman" w:cs="Times New Roman"/>
+                <w:color w:val="000000"/>
+                <w:sz w:val="28"/>
+                <w:szCs w:val="28"/>
+              </w:rPr>
+            </w:pPr>
+            <w:r>
+              <w:rPr>
+                <w:rFonts w:ascii="Times New Roman" w:eastAsia="Times New Roman" w:hAnsi="Times New Roman" w:cs="Times New Roman"/>
+                <w:color w:val="000000"/>
+                <w:sz w:val="28"/>
+                <w:szCs w:val="28"/>
+              </w:rPr>
+              <w:t>4</w:t>
+            </w:r>
+          </w:p>
+        </w:tc>
+      </w:tr>
+      <w:tr>
+        <w:tc>
+          <w:tcPr>
+            <w:tcW w:w="4798" w:type="dxa"/>
+          </w:tcPr>
+          <w:p>
+            <w:pPr>
+              <w:keepNext/>
+              <w:keepLines/>
+              <w:spacing w:line="360" w:lineRule="auto"/>
+              <w:jc w:val="both"/>
+              <w:rPr>
+                <w:rFonts w:ascii="Times New Roman" w:eastAsia="Times New Roman" w:hAnsi="Times New Roman" w:cs="Times New Roman"/>
+                <w:color w:val="000000"/>
+                <w:sz w:val="28"/>
+                <w:szCs w:val="28"/>
+              </w:rPr>
+            </w:pPr>
+            <w:r>
+              <w:rPr>
+                <w:rFonts w:ascii="Times New Roman" w:eastAsia="Times New Roman" w:hAnsi="Times New Roman" w:cs="Times New Roman"/>
+                <w:color w:val="000000"/>
+                <w:sz w:val="28"/>
+                <w:szCs w:val="28"/>
+              </w:rPr>
+              <w:t>Взаимодействие с организацией-партнёром, подготовка отчёта</w:t>
+            </w:r>
+          </w:p>
+        </w:tc>
+        <w:tc>
+          <w:tcPr>
+            <w:tcW w:w="4756" w:type="dxa"/>
+          </w:tcPr>
+          <w:p>
+            <w:pPr>
+              <w:keepNext/>
+              <w:keepLines/>
+              <w:spacing w:line="360" w:lineRule="auto"/>
+              <w:jc w:val="center"/>
+              <w:rPr>
+                <w:rFonts w:ascii="Times New Roman" w:eastAsia="Times New Roman" w:hAnsi="Times New Roman" w:cs="Times New Roman"/>
+                <w:color w:val="000000"/>
+                <w:sz w:val="28"/>
+                <w:szCs w:val="28"/>
+              </w:rPr>
+            </w:pPr>
+            <w:r>
+              <w:rPr>
+                <w:rFonts w:ascii="Times New Roman" w:eastAsia="Times New Roman" w:hAnsi="Times New Roman" w:cs="Times New Roman"/>
+                <w:color w:val="000000"/>
+                <w:sz w:val="28"/>
+                <w:szCs w:val="28"/>
+              </w:rPr>
+              <w:t>5</w:t>
+            </w:r>
+          </w:p>
+        </w:tc>
+      </w:tr>
+      <w:tr>
+        <w:tc>
+          <w:tcPr>
+            <w:tcW w:w="4798" w:type="dxa"/>
+          </w:tcPr>
+          <w:p>
+            <w:pPr>
+              <w:keepNext/>
+              <w:keepLines/>
+              <w:spacing w:line="360" w:lineRule="auto"/>
+              <w:jc w:val="both"/>
+              <w:rPr>
+                <w:rFonts w:ascii="Times New Roman" w:eastAsia="Times New Roman" w:hAnsi="Times New Roman" w:cs="Times New Roman"/>
+                <w:color w:val="000000"/>
+                <w:sz w:val="28"/>
+                <w:szCs w:val="28"/>
+              </w:rPr>
+            </w:pPr>
+            <w:r>
+              <w:rPr>
+                <w:rFonts w:ascii="Times New Roman" w:eastAsia="Times New Roman" w:hAnsi="Times New Roman" w:cs="Times New Roman"/>
+                <w:color w:val="000000"/>
+                <w:sz w:val="28"/>
+                <w:szCs w:val="28"/>
+              </w:rPr>
+              <w:t xml:space="preserve">Подготовка видеопрезентации  </w:t>
+            </w:r>
+          </w:p>
+        </w:tc>
+        <w:tc>
+          <w:tcPr>
+            <w:tcW w:w="4756" w:type="dxa"/>
+          </w:tcPr>
+          <w:p>
+            <w:pPr>
+              <w:keepNext/>
+              <w:keepLines/>
+              <w:spacing w:line="360" w:lineRule="auto"/>
+              <w:jc w:val="center"/>
+              <w:rPr>
+                <w:rFonts w:ascii="Times New Roman" w:eastAsia="Times New Roman" w:hAnsi="Times New Roman" w:cs="Times New Roman"/>
+                <w:color w:val="000000"/>
+                <w:sz w:val="28"/>
+                <w:szCs w:val="28"/>
+              </w:rPr>
+            </w:pPr>
+            <w:r>
+              <w:rPr>
+                <w:rFonts w:ascii="Times New Roman" w:eastAsia="Times New Roman" w:hAnsi="Times New Roman" w:cs="Times New Roman"/>
+                <w:color w:val="000000"/>
+                <w:sz w:val="28"/>
+                <w:szCs w:val="28"/>
+              </w:rPr>
+              <w:t>3.5</w:t>
+            </w:r>
+          </w:p>
+        </w:tc>
+      </w:tr>
+      <w:tr>
+        <w:tc>
+          <w:tcPr>
+            <w:tcW w:w="4798" w:type="dxa"/>
+          </w:tcPr>
+          <w:p>
+            <w:pPr>
+              <w:keepNext/>
+              <w:keepLines/>
+              <w:spacing w:line="360" w:lineRule="auto"/>
+              <w:jc w:val="both"/>
+              <w:rPr>
+                <w:rFonts w:ascii="Times New Roman" w:eastAsia="Times New Roman" w:hAnsi="Times New Roman" w:cs="Times New Roman"/>
+                <w:color w:val="000000"/>
+                <w:sz w:val="28"/>
+                <w:szCs w:val="28"/>
+              </w:rPr>
+            </w:pPr>
+            <w:r>
+              <w:rPr>
+                <w:rFonts w:ascii="Times New Roman" w:eastAsia="Times New Roman" w:hAnsi="Times New Roman" w:cs="Times New Roman"/>
+                <w:color w:val="000000"/>
+                <w:sz w:val="28"/>
+                <w:szCs w:val="28"/>
+              </w:rPr>
+              <w:t xml:space="preserve">Проведение исследования сторонней технологии  </w:t>
+            </w:r>
+          </w:p>
+        </w:tc>
+        <w:tc>
+          <w:tcPr>
+            <w:tcW w:w="4756" w:type="dxa"/>
+          </w:tcPr>
+          <w:p>
+            <w:pPr>
+              <w:keepNext/>
+              <w:keepLines/>
+              <w:spacing w:line="360" w:lineRule="auto"/>
+              <w:jc w:val="center"/>
+              <w:rPr>
+                <w:rFonts w:ascii="Times New Roman" w:eastAsia="Times New Roman" w:hAnsi="Times New Roman" w:cs="Times New Roman"/>
+                <w:color w:val="000000"/>
+                <w:sz w:val="28"/>
+                <w:szCs w:val="28"/>
+              </w:rPr>
+            </w:pPr>
+            <w:r>
+              <w:rPr>
+                <w:rFonts w:ascii="Times New Roman" w:eastAsia="Times New Roman" w:hAnsi="Times New Roman" w:cs="Times New Roman"/>
+                <w:color w:val="000000"/>
+                <w:sz w:val="28"/>
+                <w:szCs w:val="28"/>
+              </w:rPr>
+              <w:t>6</w:t>
+            </w:r>
+          </w:p>
+        </w:tc>
+      </w:tr>
+      <w:tr>
+        <w:tc>
+          <w:tcPr>
+            <w:tcW w:w="4798" w:type="dxa"/>
+          </w:tcPr>
+          <w:p>
+            <w:pPr>
+              <w:keepNext/>
+              <w:keepLines/>
+              <w:spacing w:line="360" w:lineRule="auto"/>
+              <w:jc w:val="both"/>
+              <w:rPr>
+                <w:rFonts w:ascii="Times New Roman" w:eastAsia="Times New Roman" w:hAnsi="Times New Roman" w:cs="Times New Roman"/>
+                <w:color w:val="000000"/>
+                <w:sz w:val="28"/>
+                <w:szCs w:val="28"/>
+              </w:rPr>
+            </w:pPr>
+            <w:r>
+              <w:rPr>
+                <w:rFonts w:ascii="Times New Roman" w:eastAsia="Times New Roman" w:hAnsi="Times New Roman" w:cs="Times New Roman"/>
+                <w:color w:val="000000"/>
+                <w:sz w:val="28"/>
+                <w:szCs w:val="28"/>
+              </w:rPr>
+              <w:t>Создание технического руководства по развертыванию проекта</w:t>
+            </w:r>
+          </w:p>
+        </w:tc>
+        <w:tc>
+          <w:tcPr>
+            <w:tcW w:w="4756" w:type="dxa"/>
+          </w:tcPr>
+          <w:p>
+            <w:pPr>
+              <w:keepNext/>
+              <w:keepLines/>
+              <w:spacing w:line="360" w:lineRule="auto"/>
+              <w:jc w:val="center"/>
+              <w:rPr>
+                <w:rFonts w:ascii="Times New Roman" w:eastAsia="Times New Roman" w:hAnsi="Times New Roman" w:cs="Times New Roman"/>
+                <w:color w:val="000000"/>
+                <w:sz w:val="28"/>
+                <w:szCs w:val="28"/>
+              </w:rPr>
+            </w:pPr>
+            <w:r>
+              <w:rPr>
+                <w:rFonts w:ascii="Times New Roman" w:eastAsia="Times New Roman" w:hAnsi="Times New Roman" w:cs="Times New Roman"/>
+                <w:color w:val="000000"/>
+                <w:sz w:val="28"/>
+                <w:szCs w:val="28"/>
+              </w:rPr>
+              <w:t>7</w:t>
+            </w:r>
+          </w:p>
+        </w:tc>
+      </w:tr>
+      <w:tr>
+        <w:tc>
+          <w:tcPr>
+            <w:tcW w:w="4798" w:type="dxa"/>
+          </w:tcPr>
+          <w:p>
+            <w:pPr>
+              <w:keepNext/>
+              <w:keepLines/>
+              <w:spacing w:line="360" w:lineRule="auto"/>
+              <w:jc w:val="both"/>
+              <w:rPr>
+                <w:rFonts w:ascii="Times New Roman" w:eastAsia="Times New Roman" w:hAnsi="Times New Roman" w:cs="Times New Roman"/>
+                <w:color w:val="000000"/>
+                <w:sz w:val="28"/>
+                <w:szCs w:val="28"/>
+              </w:rPr>
+            </w:pPr>
+            <w:r>
+              <w:rPr>
+                <w:rFonts w:ascii="Times New Roman" w:eastAsia="Times New Roman" w:hAnsi="Times New Roman" w:cs="Times New Roman"/>
+                <w:color w:val="000000"/>
+                <w:sz w:val="28"/>
+                <w:szCs w:val="28"/>
+              </w:rPr>
+              <w:t>Финальное редактирование сайта и устранение багов</w:t>
+            </w:r>
+          </w:p>
+        </w:tc>
+        <w:tc>
+          <w:tcPr>
+            <w:tcW w:w="4756" w:type="dxa"/>
+          </w:tcPr>
+          <w:p>
+            <w:pPr>
+              <w:keepNext/>
+              <w:keepLines/>
+              <w:spacing w:line="360" w:lineRule="auto"/>
+              <w:jc w:val="center"/>
+              <w:rPr>
+                <w:rFonts w:ascii="Times New Roman" w:eastAsia="Times New Roman" w:hAnsi="Times New Roman" w:cs="Times New Roman"/>
+                <w:color w:val="000000"/>
+                <w:sz w:val="28"/>
+                <w:szCs w:val="28"/>
+                <w:lang w:val="en-US"/>
+              </w:rPr>
+            </w:pPr>
+            <w:r>
+              <w:rPr>
+                <w:rFonts w:ascii="Times New Roman" w:eastAsia="Times New Roman" w:hAnsi="Times New Roman" w:cs="Times New Roman"/>
+                <w:color w:val="000000"/>
+                <w:sz w:val="28"/>
+                <w:szCs w:val="28"/>
+                <w:lang w:val="en-US"/>
+              </w:rPr>
+              <w:t>6</w:t>
+            </w:r>
+          </w:p>
+        </w:tc>
+      </w:tr>
+      <w:tr>
+        <w:tc>
+          <w:tcPr>
+            <w:tcW w:w="4798" w:type="dxa"/>
+          </w:tcPr>
+          <w:p>
+            <w:pPr>
+              <w:keepNext/>
+              <w:keepLines/>
+              <w:spacing w:line="360" w:lineRule="auto"/>
+              <w:jc w:val="both"/>
+              <w:rPr>
+                <w:rFonts w:ascii="Times New Roman" w:eastAsia="Times New Roman" w:hAnsi="Times New Roman" w:cs="Times New Roman"/>
+                <w:color w:val="000000"/>
+                <w:sz w:val="28"/>
+                <w:szCs w:val="28"/>
+              </w:rPr>
+            </w:pPr>
+            <w:r>
+              <w:rPr>
+                <w:rFonts w:ascii="Times New Roman" w:eastAsia="Times New Roman" w:hAnsi="Times New Roman" w:cs="Times New Roman"/>
+                <w:color w:val="000000"/>
+                <w:sz w:val="28"/>
+                <w:szCs w:val="28"/>
+              </w:rPr>
+              <w:t>Написание финального отчёта и оформление PDF-версии</w:t>
+            </w:r>
+          </w:p>
+        </w:tc>
+        <w:tc>
+          <w:tcPr>
+            <w:tcW w:w="4756" w:type="dxa"/>
+          </w:tcPr>
+          <w:p>
+            <w:pPr>
+              <w:keepNext/>
+              <w:keepLines/>
+              <w:spacing w:line="360" w:lineRule="auto"/>
+              <w:jc w:val="center"/>
+              <w:rPr>
+                <w:rFonts w:ascii="Times New Roman" w:eastAsia="Times New Roman" w:hAnsi="Times New Roman" w:cs="Times New Roman"/>
+                <w:color w:val="000000"/>
+                <w:sz w:val="28"/>
+                <w:szCs w:val="28"/>
+                <w:lang w:val="en-US"/>
+              </w:rPr>
+            </w:pPr>
+            <w:r>
+              <w:rPr>
+                <w:rFonts w:ascii="Times New Roman" w:eastAsia="Times New Roman" w:hAnsi="Times New Roman" w:cs="Times New Roman"/>
+                <w:color w:val="000000"/>
+                <w:sz w:val="28"/>
+                <w:szCs w:val="28"/>
+              </w:rPr>
+              <w:t>7</w:t>
+            </w:r>
+          </w:p>
+        </w:tc>
+      </w:tr>
+    </w:tbl>
     <w:p>
       <w:pPr>
         <w:pStyle w:val="a6"/>
@@ -6549,53 +6688,15 @@
           <w:szCs w:val="28"/>
         </w:rPr>
       </w:pPr>
-    </w:p>
-    <w:p>
-      <w:pPr>
-        <w:pStyle w:val="a6"/>
-        <w:spacing w:line="360" w:lineRule="auto"/>
-        <w:rPr>
-          <w:rFonts w:ascii="Times New Roman" w:eastAsia="Times New Roman" w:hAnsi="Times New Roman" w:cs="Times New Roman"/>
-          <w:color w:val="000000"/>
-          <w:sz w:val="28"/>
-          <w:szCs w:val="28"/>
-        </w:rPr>
-      </w:pPr>
-    </w:p>
-    <w:p>
-      <w:pPr>
-        <w:pStyle w:val="a6"/>
-        <w:spacing w:line="360" w:lineRule="auto"/>
-        <w:rPr>
-          <w:rFonts w:ascii="Times New Roman" w:eastAsia="Times New Roman" w:hAnsi="Times New Roman" w:cs="Times New Roman"/>
-          <w:color w:val="000000"/>
-          <w:sz w:val="28"/>
-          <w:szCs w:val="28"/>
-        </w:rPr>
-      </w:pPr>
-    </w:p>
-    <w:p>
-      <w:pPr>
-        <w:pStyle w:val="a6"/>
-        <w:spacing w:line="360" w:lineRule="auto"/>
-        <w:rPr>
-          <w:rFonts w:ascii="Times New Roman" w:eastAsia="Times New Roman" w:hAnsi="Times New Roman" w:cs="Times New Roman"/>
-          <w:color w:val="000000"/>
-          <w:sz w:val="28"/>
-          <w:szCs w:val="28"/>
-        </w:rPr>
-      </w:pPr>
-    </w:p>
-    <w:p>
-      <w:pPr>
-        <w:spacing w:line="360" w:lineRule="auto"/>
-        <w:rPr>
-          <w:rFonts w:ascii="Times New Roman" w:eastAsia="Times New Roman" w:hAnsi="Times New Roman" w:cs="Times New Roman"/>
-          <w:color w:val="000000"/>
-          <w:sz w:val="28"/>
-          <w:szCs w:val="28"/>
-        </w:rPr>
-      </w:pPr>
+      <w:r>
+        <w:rPr>
+          <w:rFonts w:ascii="Times New Roman" w:eastAsia="Times New Roman" w:hAnsi="Times New Roman" w:cs="Times New Roman"/>
+          <w:color w:val="000000"/>
+          <w:sz w:val="28"/>
+          <w:szCs w:val="28"/>
+        </w:rPr>
+        <w:t>Итого данный студент затратил 73 часов на вклад в проект.</w:t>
+      </w:r>
     </w:p>
     <w:p>
       <w:pPr>
@@ -6651,25 +6752,7 @@
           <w:sz w:val="28"/>
           <w:szCs w:val="28"/>
         </w:rPr>
-        <w:t xml:space="preserve">Сайт "Совершенствование цифровой инфраструктуры для проектной деятельности" — это многостраничный веб-ресурс, созданный с использованием генератора статических сайтов </w:t>
-      </w:r>
-      <w:proofErr w:type="gramStart"/>
-      <w:r>
-        <w:rPr>
-          <w:rFonts w:ascii="Times New Roman" w:hAnsi="Times New Roman" w:cs="Times New Roman"/>
-          <w:sz w:val="28"/>
-          <w:szCs w:val="28"/>
-        </w:rPr>
-        <w:t>Hugo .</w:t>
-      </w:r>
-      <w:proofErr w:type="gramEnd"/>
-      <w:r>
-        <w:rPr>
-          <w:rFonts w:ascii="Times New Roman" w:hAnsi="Times New Roman" w:cs="Times New Roman"/>
-          <w:sz w:val="28"/>
-          <w:szCs w:val="28"/>
-        </w:rPr>
-        <w:t xml:space="preserve"> Он служит платформой для представления идей по модернизации цифровой среды, поддерживающей проектную деятельность в Московском политехническом университете. На сайте размещена информация о ключевых направлениях развития цифровой инфраструктуры, примерах успешных решений, а также предложениях по внедрению новых инструментов и технологий.</w:t>
+        <w:t>Сайт "Совершенствование цифровой инфраструктуры для проектной деятельности" — это многостраничный веб-ресурс, созданный с использованием генератора статических сайтов Hugo . Он служит платформой для представления идей по модернизации цифровой среды, поддерживающей проектную деятельность в Московском политехническом университете. На сайте размещена информация о ключевых направлениях развития цифровой инфраструктуры, примерах успешных решений, а также предложениях по внедрению новых инструментов и технологий.</w:t>
       </w:r>
     </w:p>
     <w:p>
@@ -6715,17 +6798,7 @@
           <w:sz w:val="28"/>
           <w:szCs w:val="28"/>
         </w:rPr>
-        <w:t>Страницы</w:t>
-      </w:r>
-      <w:r>
-        <w:rPr>
-          <w:rFonts w:ascii="Times New Roman" w:hAnsi="Times New Roman" w:cs="Times New Roman"/>
-          <w:b/>
-          <w:bCs/>
-          <w:sz w:val="28"/>
-          <w:szCs w:val="28"/>
-        </w:rPr>
-        <w:t>:</w:t>
+        <w:t>Страницы:</w:t>
       </w:r>
     </w:p>
     <w:p>
@@ -6994,17 +7067,8 @@
         <w:rPr>
           <w:b/>
           <w:bCs/>
-          <w:lang w:val="en-US"/>
-        </w:rPr>
-        <w:t xml:space="preserve">6. </w:t>
-      </w:r>
-      <w:r>
-        <w:rPr>
-          <w:b/>
-          <w:bCs/>
-          <w:lang w:val="en-US"/>
-        </w:rPr>
-        <w:t xml:space="preserve">  </w:t>
+        </w:rPr>
+        <w:t xml:space="preserve">6.   </w:t>
       </w:r>
       <w:r>
         <w:rPr>
@@ -7032,115 +7096,7 @@
           <w:sz w:val="28"/>
           <w:szCs w:val="28"/>
         </w:rPr>
-        <w:t xml:space="preserve">В ходе выполнения проекта наша команда реализовала комплексные решения по модернизации цифровой инфраструктуры проектной деятельности Московского Политеха. Были разработаны два ключевых компонента: </w:t>
-      </w:r>
-      <w:proofErr w:type="spellStart"/>
-      <w:r>
-        <w:rPr>
-          <w:rFonts w:ascii="Times New Roman" w:hAnsi="Times New Roman" w:cs="Times New Roman"/>
-          <w:sz w:val="28"/>
-          <w:szCs w:val="28"/>
-        </w:rPr>
-        <w:t>Telegram</w:t>
-      </w:r>
-      <w:proofErr w:type="spellEnd"/>
-      <w:r>
-        <w:rPr>
-          <w:rFonts w:ascii="Times New Roman" w:hAnsi="Times New Roman" w:cs="Times New Roman"/>
-          <w:sz w:val="28"/>
-          <w:szCs w:val="28"/>
-        </w:rPr>
-        <w:t xml:space="preserve">-бот на Node.js и статический сайт на Hugo, которые вместе обеспечивают удобный доступ к информации о проектах, их участникам и ресурсам. На практике были освоены технологии, такие как </w:t>
-      </w:r>
-      <w:proofErr w:type="spellStart"/>
-      <w:r>
-        <w:rPr>
-          <w:rFonts w:ascii="Times New Roman" w:hAnsi="Times New Roman" w:cs="Times New Roman"/>
-          <w:sz w:val="28"/>
-          <w:szCs w:val="28"/>
-        </w:rPr>
-        <w:t>версионный</w:t>
-      </w:r>
-      <w:proofErr w:type="spellEnd"/>
-      <w:r>
-        <w:rPr>
-          <w:rFonts w:ascii="Times New Roman" w:hAnsi="Times New Roman" w:cs="Times New Roman"/>
-          <w:sz w:val="28"/>
-          <w:szCs w:val="28"/>
-        </w:rPr>
-        <w:t xml:space="preserve"> контроль через </w:t>
-      </w:r>
-      <w:proofErr w:type="spellStart"/>
-      <w:r>
-        <w:rPr>
-          <w:rFonts w:ascii="Times New Roman" w:hAnsi="Times New Roman" w:cs="Times New Roman"/>
-          <w:sz w:val="28"/>
-          <w:szCs w:val="28"/>
-        </w:rPr>
-        <w:t>Git</w:t>
-      </w:r>
-      <w:proofErr w:type="spellEnd"/>
-      <w:r>
-        <w:rPr>
-          <w:rFonts w:ascii="Times New Roman" w:hAnsi="Times New Roman" w:cs="Times New Roman"/>
-          <w:sz w:val="28"/>
-          <w:szCs w:val="28"/>
-        </w:rPr>
-        <w:t xml:space="preserve">, создание интерактивных </w:t>
-      </w:r>
-      <w:proofErr w:type="spellStart"/>
-      <w:r>
-        <w:rPr>
-          <w:rFonts w:ascii="Times New Roman" w:hAnsi="Times New Roman" w:cs="Times New Roman"/>
-          <w:sz w:val="28"/>
-          <w:szCs w:val="28"/>
-        </w:rPr>
-        <w:t>Telegram</w:t>
-      </w:r>
-      <w:proofErr w:type="spellEnd"/>
-      <w:r>
-        <w:rPr>
-          <w:rFonts w:ascii="Times New Roman" w:hAnsi="Times New Roman" w:cs="Times New Roman"/>
-          <w:sz w:val="28"/>
-          <w:szCs w:val="28"/>
-        </w:rPr>
-        <w:t xml:space="preserve">-интерфейсов с использованием библиотеки </w:t>
-      </w:r>
-      <w:proofErr w:type="spellStart"/>
-      <w:r>
-        <w:rPr>
-          <w:rFonts w:ascii="Times New Roman" w:hAnsi="Times New Roman" w:cs="Times New Roman"/>
-          <w:sz w:val="28"/>
-          <w:szCs w:val="28"/>
-        </w:rPr>
-        <w:t>Telegraf</w:t>
-      </w:r>
-      <w:proofErr w:type="spellEnd"/>
-      <w:r>
-        <w:rPr>
-          <w:rFonts w:ascii="Times New Roman" w:hAnsi="Times New Roman" w:cs="Times New Roman"/>
-          <w:sz w:val="28"/>
-          <w:szCs w:val="28"/>
-        </w:rPr>
-        <w:t xml:space="preserve">, а также генерация статических сайтов с применением </w:t>
-      </w:r>
-      <w:proofErr w:type="spellStart"/>
-      <w:r>
-        <w:rPr>
-          <w:rFonts w:ascii="Times New Roman" w:hAnsi="Times New Roman" w:cs="Times New Roman"/>
-          <w:sz w:val="28"/>
-          <w:szCs w:val="28"/>
-        </w:rPr>
-        <w:t>Markdown</w:t>
-      </w:r>
-      <w:proofErr w:type="spellEnd"/>
-      <w:r>
-        <w:rPr>
-          <w:rFonts w:ascii="Times New Roman" w:hAnsi="Times New Roman" w:cs="Times New Roman"/>
-          <w:sz w:val="28"/>
-          <w:szCs w:val="28"/>
-        </w:rPr>
-        <w:t xml:space="preserve"> и HTML/CSS.</w:t>
+        <w:t>В ходе выполнения проекта наша команда реализовала комплексные решения по модернизации цифровой инфраструктуры проектной деятельности Московского Политеха. Были разработаны два ключевых компонента: Telegram-бот на Node.js и статический сайт на Hugo, которые вместе обеспечивают удобный доступ к информации о проектах, их участникам и ресурсам. На практике были освоены технологии, такие как версионный контроль через Git, создание интерактивных Telegram-интерфейсов с использованием библиотеки Telegraf, а также генерация статических сайтов с применением Markdown и HTML/CSS.</w:t>
       </w:r>
     </w:p>
     <w:p>
@@ -7154,23 +7110,13 @@
           <w:szCs w:val="28"/>
         </w:rPr>
       </w:pPr>
-      <w:proofErr w:type="spellStart"/>
-      <w:r>
-        <w:rPr>
-          <w:rFonts w:ascii="Times New Roman" w:hAnsi="Times New Roman" w:cs="Times New Roman"/>
-          <w:sz w:val="28"/>
-          <w:szCs w:val="28"/>
-        </w:rPr>
-        <w:t>Telegram</w:t>
-      </w:r>
-      <w:proofErr w:type="spellEnd"/>
-      <w:r>
-        <w:rPr>
-          <w:rFonts w:ascii="Times New Roman" w:hAnsi="Times New Roman" w:cs="Times New Roman"/>
-          <w:sz w:val="28"/>
-          <w:szCs w:val="28"/>
-        </w:rPr>
-        <w:t>-бот предоставляет пользователям структурированную информацию о проекте, включая цели, актуальность, участников, этапы работы и ссылки на внешние ресурсы. Его функционал включает навигацию по разделам, отображение случайных интересных фактов и интеграцию с внешними ссылками.</w:t>
+      <w:r>
+        <w:rPr>
+          <w:rFonts w:ascii="Times New Roman" w:hAnsi="Times New Roman" w:cs="Times New Roman"/>
+          <w:sz w:val="28"/>
+          <w:szCs w:val="28"/>
+        </w:rPr>
+        <w:t>Telegram-бот предоставляет пользователям структурированную информацию о проекте, включая цели, актуальность, участников, этапы работы и ссылки на внешние ресурсы. Его функционал включает навигацию по разделам, отображение случайных интересных фактов и интеграцию с внешними ссылками.</w:t>
       </w:r>
     </w:p>
     <w:p>
@@ -7365,25 +7311,7 @@
           <w:sz w:val="28"/>
           <w:szCs w:val="28"/>
         </w:rPr>
-        <w:t xml:space="preserve">Создание инструмента для презентации проектной </w:t>
-      </w:r>
-      <w:proofErr w:type="gramStart"/>
-      <w:r>
-        <w:rPr>
-          <w:rFonts w:ascii="Times New Roman" w:hAnsi="Times New Roman" w:cs="Times New Roman"/>
-          <w:sz w:val="28"/>
-          <w:szCs w:val="28"/>
-        </w:rPr>
-        <w:t>деятельности ,</w:t>
-      </w:r>
-      <w:proofErr w:type="gramEnd"/>
-      <w:r>
-        <w:rPr>
-          <w:rFonts w:ascii="Times New Roman" w:hAnsi="Times New Roman" w:cs="Times New Roman"/>
-          <w:sz w:val="28"/>
-          <w:szCs w:val="28"/>
-        </w:rPr>
-        <w:t xml:space="preserve"> который может использоваться как образцовый материал для дальнейших инициатив.</w:t>
+        <w:t>Создание инструмента для презентации проектной деятельности , который может использоваться как образцовый материал для дальнейших инициатив.</w:t>
       </w:r>
     </w:p>
     <w:p>
@@ -7446,59 +7374,13 @@
           <w:szCs w:val="28"/>
         </w:rPr>
       </w:pPr>
-      <w:proofErr w:type="spellStart"/>
-      <w:r>
-        <w:rPr>
-          <w:rFonts w:ascii="Times New Roman" w:eastAsia="Times New Roman" w:hAnsi="Times New Roman" w:cs="Times New Roman"/>
-          <w:sz w:val="28"/>
-          <w:szCs w:val="28"/>
-        </w:rPr>
-        <w:t>GitHub</w:t>
-      </w:r>
-      <w:proofErr w:type="spellEnd"/>
-      <w:r>
-        <w:rPr>
-          <w:rFonts w:ascii="Times New Roman" w:eastAsia="Times New Roman" w:hAnsi="Times New Roman" w:cs="Times New Roman"/>
-          <w:sz w:val="28"/>
-          <w:szCs w:val="28"/>
-        </w:rPr>
-        <w:t xml:space="preserve"> </w:t>
-      </w:r>
-      <w:proofErr w:type="spellStart"/>
-      <w:r>
-        <w:rPr>
-          <w:rFonts w:ascii="Times New Roman" w:eastAsia="Times New Roman" w:hAnsi="Times New Roman" w:cs="Times New Roman"/>
-          <w:sz w:val="28"/>
-          <w:szCs w:val="28"/>
-        </w:rPr>
-        <w:t>Docs</w:t>
-      </w:r>
-      <w:proofErr w:type="spellEnd"/>
-      <w:r>
-        <w:rPr>
-          <w:rFonts w:ascii="Times New Roman" w:eastAsia="Times New Roman" w:hAnsi="Times New Roman" w:cs="Times New Roman"/>
-          <w:sz w:val="28"/>
-          <w:szCs w:val="28"/>
-        </w:rPr>
-        <w:t xml:space="preserve">. Работа с репозиториями, ветками и Pull </w:t>
-      </w:r>
-      <w:proofErr w:type="spellStart"/>
-      <w:r>
-        <w:rPr>
-          <w:rFonts w:ascii="Times New Roman" w:eastAsia="Times New Roman" w:hAnsi="Times New Roman" w:cs="Times New Roman"/>
-          <w:sz w:val="28"/>
-          <w:szCs w:val="28"/>
-        </w:rPr>
-        <w:t>Request</w:t>
-      </w:r>
-      <w:proofErr w:type="spellEnd"/>
-      <w:r>
-        <w:rPr>
-          <w:rFonts w:ascii="Times New Roman" w:eastAsia="Times New Roman" w:hAnsi="Times New Roman" w:cs="Times New Roman"/>
-          <w:sz w:val="28"/>
-          <w:szCs w:val="28"/>
-        </w:rPr>
-        <w:t xml:space="preserve"> [Электронный ресурс]. – URL: </w:t>
+      <w:r>
+        <w:rPr>
+          <w:rFonts w:ascii="Times New Roman" w:eastAsia="Times New Roman" w:hAnsi="Times New Roman" w:cs="Times New Roman"/>
+          <w:sz w:val="28"/>
+          <w:szCs w:val="28"/>
+        </w:rPr>
+        <w:t xml:space="preserve">GitHub Docs. Работа с репозиториями, ветками и Pull Request [Электронный ресурс]. – URL: </w:t>
       </w:r>
       <w:hyperlink r:id="rId8" w:tgtFrame="_blank" w:history="1">
         <w:r>
@@ -7537,25 +7419,7 @@
           <w:sz w:val="28"/>
           <w:szCs w:val="28"/>
         </w:rPr>
-        <w:t xml:space="preserve">Что такое </w:t>
-      </w:r>
-      <w:proofErr w:type="spellStart"/>
-      <w:r>
-        <w:rPr>
-          <w:rFonts w:ascii="Times New Roman" w:eastAsia="Times New Roman" w:hAnsi="Times New Roman" w:cs="Times New Roman"/>
-          <w:sz w:val="28"/>
-          <w:szCs w:val="28"/>
-        </w:rPr>
-        <w:t>Git</w:t>
-      </w:r>
-      <w:proofErr w:type="spellEnd"/>
-      <w:r>
-        <w:rPr>
-          <w:rFonts w:ascii="Times New Roman" w:eastAsia="Times New Roman" w:hAnsi="Times New Roman" w:cs="Times New Roman"/>
-          <w:sz w:val="28"/>
-          <w:szCs w:val="28"/>
-        </w:rPr>
-        <w:t xml:space="preserve">: объяснение на схемах [Электронный ресурс]. – URL: </w:t>
+        <w:t xml:space="preserve">Что такое Git: объяснение на схемах [Электронный ресурс]. – URL: </w:t>
       </w:r>
       <w:hyperlink r:id="rId9" w:tgtFrame="_blank" w:history="1">
         <w:r>
@@ -7599,25 +7463,7 @@
           <w:sz w:val="28"/>
           <w:szCs w:val="28"/>
         </w:rPr>
-        <w:t xml:space="preserve">Введение в </w:t>
-      </w:r>
-      <w:proofErr w:type="spellStart"/>
-      <w:r>
-        <w:rPr>
-          <w:rFonts w:ascii="Times New Roman" w:eastAsia="Times New Roman" w:hAnsi="Times New Roman" w:cs="Times New Roman"/>
-          <w:sz w:val="28"/>
-          <w:szCs w:val="28"/>
-        </w:rPr>
-        <w:t>Git</w:t>
-      </w:r>
-      <w:proofErr w:type="spellEnd"/>
-      <w:r>
-        <w:rPr>
-          <w:rFonts w:ascii="Times New Roman" w:eastAsia="Times New Roman" w:hAnsi="Times New Roman" w:cs="Times New Roman"/>
-          <w:sz w:val="28"/>
-          <w:szCs w:val="28"/>
-        </w:rPr>
-        <w:t xml:space="preserve">. Бесплатный онлайн-курс [Электронный ресурс]. – URL: </w:t>
+        <w:t xml:space="preserve">Введение в Git. Бесплатный онлайн-курс [Электронный ресурс]. – URL: </w:t>
       </w:r>
       <w:hyperlink r:id="rId10" w:tgtFrame="_blank" w:history="1">
         <w:r>
@@ -7653,25 +7499,7 @@
           <w:sz w:val="28"/>
           <w:szCs w:val="28"/>
         </w:rPr>
-        <w:t xml:space="preserve">Руководство по синтаксису </w:t>
-      </w:r>
-      <w:proofErr w:type="spellStart"/>
-      <w:r>
-        <w:rPr>
-          <w:rFonts w:ascii="Times New Roman" w:eastAsia="Times New Roman" w:hAnsi="Times New Roman" w:cs="Times New Roman"/>
-          <w:sz w:val="28"/>
-          <w:szCs w:val="28"/>
-        </w:rPr>
-        <w:t>Markdown</w:t>
-      </w:r>
-      <w:proofErr w:type="spellEnd"/>
-      <w:r>
-        <w:rPr>
-          <w:rFonts w:ascii="Times New Roman" w:eastAsia="Times New Roman" w:hAnsi="Times New Roman" w:cs="Times New Roman"/>
-          <w:sz w:val="28"/>
-          <w:szCs w:val="28"/>
-        </w:rPr>
-        <w:t xml:space="preserve"> [Электронный ресурс]. – URL: </w:t>
+        <w:t xml:space="preserve">Руководство по синтаксису Markdown [Электронный ресурс]. – URL: </w:t>
       </w:r>
       <w:hyperlink r:id="rId11" w:tgtFrame="_blank" w:history="1">
         <w:r>
@@ -7842,6 +7670,7 @@
         <w:docPartUnique/>
       </w:docPartObj>
     </w:sdtPr>
+    <w:sdtEndPr/>
     <w:sdtContent>
       <w:p>
         <w:pPr>
@@ -10910,6 +10739,119 @@
     </w:lvl>
   </w:abstractNum>
   <w:abstractNum w:abstractNumId="27" w15:restartNumberingAfterBreak="0">
+    <w:nsid w:val="4ED46EBC"/>
+    <w:multiLevelType w:val="multilevel"/>
+    <w:tmpl w:val="62C6A2CA"/>
+    <w:lvl w:ilvl="0">
+      <w:start w:val="4"/>
+      <w:numFmt w:val="decimal"/>
+      <w:lvlText w:val="%1"/>
+      <w:lvlJc w:val="left"/>
+      <w:pPr>
+        <w:ind w:left="360" w:hanging="360"/>
+      </w:pPr>
+      <w:rPr>
+        <w:rFonts w:hint="default"/>
+      </w:rPr>
+    </w:lvl>
+    <w:lvl w:ilvl="1">
+      <w:start w:val="4"/>
+      <w:numFmt w:val="decimal"/>
+      <w:lvlText w:val="%1.%2"/>
+      <w:lvlJc w:val="left"/>
+      <w:pPr>
+        <w:ind w:left="720" w:hanging="360"/>
+      </w:pPr>
+      <w:rPr>
+        <w:rFonts w:hint="default"/>
+      </w:rPr>
+    </w:lvl>
+    <w:lvl w:ilvl="2">
+      <w:start w:val="1"/>
+      <w:numFmt w:val="decimal"/>
+      <w:lvlText w:val="%1.%2.%3"/>
+      <w:lvlJc w:val="left"/>
+      <w:pPr>
+        <w:ind w:left="1440" w:hanging="720"/>
+      </w:pPr>
+      <w:rPr>
+        <w:rFonts w:hint="default"/>
+      </w:rPr>
+    </w:lvl>
+    <w:lvl w:ilvl="3">
+      <w:start w:val="1"/>
+      <w:numFmt w:val="decimal"/>
+      <w:lvlText w:val="%1.%2.%3.%4"/>
+      <w:lvlJc w:val="left"/>
+      <w:pPr>
+        <w:ind w:left="2160" w:hanging="1080"/>
+      </w:pPr>
+      <w:rPr>
+        <w:rFonts w:hint="default"/>
+      </w:rPr>
+    </w:lvl>
+    <w:lvl w:ilvl="4">
+      <w:start w:val="1"/>
+      <w:numFmt w:val="decimal"/>
+      <w:lvlText w:val="%1.%2.%3.%4.%5"/>
+      <w:lvlJc w:val="left"/>
+      <w:pPr>
+        <w:ind w:left="2520" w:hanging="1080"/>
+      </w:pPr>
+      <w:rPr>
+        <w:rFonts w:hint="default"/>
+      </w:rPr>
+    </w:lvl>
+    <w:lvl w:ilvl="5">
+      <w:start w:val="1"/>
+      <w:numFmt w:val="decimal"/>
+      <w:lvlText w:val="%1.%2.%3.%4.%5.%6"/>
+      <w:lvlJc w:val="left"/>
+      <w:pPr>
+        <w:ind w:left="3240" w:hanging="1440"/>
+      </w:pPr>
+      <w:rPr>
+        <w:rFonts w:hint="default"/>
+      </w:rPr>
+    </w:lvl>
+    <w:lvl w:ilvl="6">
+      <w:start w:val="1"/>
+      <w:numFmt w:val="decimal"/>
+      <w:lvlText w:val="%1.%2.%3.%4.%5.%6.%7"/>
+      <w:lvlJc w:val="left"/>
+      <w:pPr>
+        <w:ind w:left="3600" w:hanging="1440"/>
+      </w:pPr>
+      <w:rPr>
+        <w:rFonts w:hint="default"/>
+      </w:rPr>
+    </w:lvl>
+    <w:lvl w:ilvl="7">
+      <w:start w:val="1"/>
+      <w:numFmt w:val="decimal"/>
+      <w:lvlText w:val="%1.%2.%3.%4.%5.%6.%7.%8"/>
+      <w:lvlJc w:val="left"/>
+      <w:pPr>
+        <w:ind w:left="4320" w:hanging="1800"/>
+      </w:pPr>
+      <w:rPr>
+        <w:rFonts w:hint="default"/>
+      </w:rPr>
+    </w:lvl>
+    <w:lvl w:ilvl="8">
+      <w:start w:val="1"/>
+      <w:numFmt w:val="decimal"/>
+      <w:lvlText w:val="%1.%2.%3.%4.%5.%6.%7.%8.%9"/>
+      <w:lvlJc w:val="left"/>
+      <w:pPr>
+        <w:ind w:left="5040" w:hanging="2160"/>
+      </w:pPr>
+      <w:rPr>
+        <w:rFonts w:hint="default"/>
+      </w:rPr>
+    </w:lvl>
+  </w:abstractNum>
+  <w:abstractNum w:abstractNumId="28" w15:restartNumberingAfterBreak="0">
     <w:nsid w:val="527E7257"/>
     <w:multiLevelType w:val="multilevel"/>
     <w:tmpl w:val="6B9837F6"/>
@@ -11023,7 +10965,7 @@
       </w:rPr>
     </w:lvl>
   </w:abstractNum>
-  <w:abstractNum w:abstractNumId="28" w15:restartNumberingAfterBreak="0">
+  <w:abstractNum w:abstractNumId="29" w15:restartNumberingAfterBreak="0">
     <w:nsid w:val="56001813"/>
     <w:multiLevelType w:val="multilevel"/>
     <w:tmpl w:val="56001813"/>
@@ -11136,7 +11078,7 @@
       </w:pPr>
     </w:lvl>
   </w:abstractNum>
-  <w:abstractNum w:abstractNumId="29" w15:restartNumberingAfterBreak="0">
+  <w:abstractNum w:abstractNumId="30" w15:restartNumberingAfterBreak="0">
     <w:nsid w:val="58D52BDF"/>
     <w:multiLevelType w:val="multilevel"/>
     <w:tmpl w:val="6B9837F6"/>
@@ -11250,7 +11192,7 @@
       </w:rPr>
     </w:lvl>
   </w:abstractNum>
-  <w:abstractNum w:abstractNumId="30" w15:restartNumberingAfterBreak="0">
+  <w:abstractNum w:abstractNumId="31" w15:restartNumberingAfterBreak="0">
     <w:nsid w:val="5A425359"/>
     <w:multiLevelType w:val="multilevel"/>
     <w:tmpl w:val="6B9837F6"/>
@@ -11364,7 +11306,7 @@
       </w:rPr>
     </w:lvl>
   </w:abstractNum>
-  <w:abstractNum w:abstractNumId="31" w15:restartNumberingAfterBreak="0">
+  <w:abstractNum w:abstractNumId="32" w15:restartNumberingAfterBreak="0">
     <w:nsid w:val="5DC6469D"/>
     <w:multiLevelType w:val="hybridMultilevel"/>
     <w:tmpl w:val="7BCC9FF4"/>
@@ -11450,7 +11392,7 @@
       </w:pPr>
     </w:lvl>
   </w:abstractNum>
-  <w:abstractNum w:abstractNumId="32" w15:restartNumberingAfterBreak="0">
+  <w:abstractNum w:abstractNumId="33" w15:restartNumberingAfterBreak="0">
     <w:nsid w:val="612B08A4"/>
     <w:multiLevelType w:val="hybridMultilevel"/>
     <w:tmpl w:val="5928C95C"/>
@@ -11563,7 +11505,7 @@
       </w:rPr>
     </w:lvl>
   </w:abstractNum>
-  <w:abstractNum w:abstractNumId="33" w15:restartNumberingAfterBreak="0">
+  <w:abstractNum w:abstractNumId="34" w15:restartNumberingAfterBreak="0">
     <w:nsid w:val="63B607AB"/>
     <w:multiLevelType w:val="multilevel"/>
     <w:tmpl w:val="D1321156"/>
@@ -11686,7 +11628,7 @@
       </w:rPr>
     </w:lvl>
   </w:abstractNum>
-  <w:abstractNum w:abstractNumId="34" w15:restartNumberingAfterBreak="0">
+  <w:abstractNum w:abstractNumId="35" w15:restartNumberingAfterBreak="0">
     <w:nsid w:val="6A2D7E17"/>
     <w:multiLevelType w:val="hybridMultilevel"/>
     <w:tmpl w:val="38EABCC8"/>
@@ -11775,7 +11717,7 @@
       </w:pPr>
     </w:lvl>
   </w:abstractNum>
-  <w:abstractNum w:abstractNumId="35" w15:restartNumberingAfterBreak="0">
+  <w:abstractNum w:abstractNumId="36" w15:restartNumberingAfterBreak="0">
     <w:nsid w:val="6AF05171"/>
     <w:multiLevelType w:val="multilevel"/>
     <w:tmpl w:val="6B9837F6"/>
@@ -11889,7 +11831,7 @@
       </w:rPr>
     </w:lvl>
   </w:abstractNum>
-  <w:abstractNum w:abstractNumId="36" w15:restartNumberingAfterBreak="0">
+  <w:abstractNum w:abstractNumId="37" w15:restartNumberingAfterBreak="0">
     <w:nsid w:val="6C845BAE"/>
     <w:multiLevelType w:val="hybridMultilevel"/>
     <w:tmpl w:val="EAEE6340"/>
@@ -11978,7 +11920,7 @@
       </w:pPr>
     </w:lvl>
   </w:abstractNum>
-  <w:abstractNum w:abstractNumId="37" w15:restartNumberingAfterBreak="0">
+  <w:abstractNum w:abstractNumId="38" w15:restartNumberingAfterBreak="0">
     <w:nsid w:val="6CC76BB5"/>
     <w:multiLevelType w:val="multilevel"/>
     <w:tmpl w:val="E29E6094"/>
@@ -12092,7 +12034,7 @@
       </w:rPr>
     </w:lvl>
   </w:abstractNum>
-  <w:abstractNum w:abstractNumId="38" w15:restartNumberingAfterBreak="0">
+  <w:abstractNum w:abstractNumId="39" w15:restartNumberingAfterBreak="0">
     <w:nsid w:val="6CD7365C"/>
     <w:multiLevelType w:val="multilevel"/>
     <w:tmpl w:val="48762A20"/>
@@ -12205,7 +12147,7 @@
       </w:rPr>
     </w:lvl>
   </w:abstractNum>
-  <w:abstractNum w:abstractNumId="39" w15:restartNumberingAfterBreak="0">
+  <w:abstractNum w:abstractNumId="40" w15:restartNumberingAfterBreak="0">
     <w:nsid w:val="71A35A22"/>
     <w:multiLevelType w:val="multilevel"/>
     <w:tmpl w:val="445A8038"/>
@@ -12291,7 +12233,7 @@
       </w:pPr>
     </w:lvl>
   </w:abstractNum>
-  <w:abstractNum w:abstractNumId="40" w15:restartNumberingAfterBreak="0">
+  <w:abstractNum w:abstractNumId="41" w15:restartNumberingAfterBreak="0">
     <w:nsid w:val="725F660F"/>
     <w:multiLevelType w:val="multilevel"/>
     <w:tmpl w:val="725F660F"/>
@@ -12404,7 +12346,7 @@
       </w:pPr>
     </w:lvl>
   </w:abstractNum>
-  <w:abstractNum w:abstractNumId="41" w15:restartNumberingAfterBreak="0">
+  <w:abstractNum w:abstractNumId="42" w15:restartNumberingAfterBreak="0">
     <w:nsid w:val="783B334A"/>
     <w:multiLevelType w:val="hybridMultilevel"/>
     <w:tmpl w:val="B3EAA4D0"/>
@@ -12517,7 +12459,7 @@
       </w:rPr>
     </w:lvl>
   </w:abstractNum>
-  <w:abstractNum w:abstractNumId="42" w15:restartNumberingAfterBreak="0">
+  <w:abstractNum w:abstractNumId="43" w15:restartNumberingAfterBreak="0">
     <w:nsid w:val="793B287C"/>
     <w:multiLevelType w:val="multilevel"/>
     <w:tmpl w:val="6B9837F6"/>
@@ -12631,7 +12573,7 @@
       </w:rPr>
     </w:lvl>
   </w:abstractNum>
-  <w:abstractNum w:abstractNumId="43" w15:restartNumberingAfterBreak="0">
+  <w:abstractNum w:abstractNumId="44" w15:restartNumberingAfterBreak="0">
     <w:nsid w:val="7E747DB6"/>
     <w:multiLevelType w:val="multilevel"/>
     <w:tmpl w:val="7E747DB6"/>
@@ -12745,19 +12687,19 @@
     </w:lvl>
   </w:abstractNum>
   <w:num w:numId="1">
-    <w:abstractNumId w:val="29"/>
+    <w:abstractNumId w:val="30"/>
   </w:num>
   <w:num w:numId="2">
-    <w:abstractNumId w:val="27"/>
+    <w:abstractNumId w:val="28"/>
   </w:num>
   <w:num w:numId="3">
-    <w:abstractNumId w:val="39"/>
+    <w:abstractNumId w:val="40"/>
   </w:num>
   <w:num w:numId="4">
     <w:abstractNumId w:val="19"/>
   </w:num>
   <w:num w:numId="5">
-    <w:abstractNumId w:val="37"/>
+    <w:abstractNumId w:val="38"/>
   </w:num>
   <w:num w:numId="6">
     <w:abstractNumId w:val="18"/>
@@ -12769,13 +12711,13 @@
     <w:abstractNumId w:val="23"/>
   </w:num>
   <w:num w:numId="9">
-    <w:abstractNumId w:val="38"/>
+    <w:abstractNumId w:val="39"/>
   </w:num>
   <w:num w:numId="10">
     <w:abstractNumId w:val="13"/>
   </w:num>
   <w:num w:numId="11">
-    <w:abstractNumId w:val="42"/>
+    <w:abstractNumId w:val="43"/>
   </w:num>
   <w:num w:numId="12">
     <w:abstractNumId w:val="4"/>
@@ -12784,13 +12726,13 @@
     <w:abstractNumId w:val="14"/>
   </w:num>
   <w:num w:numId="14">
-    <w:abstractNumId w:val="35"/>
+    <w:abstractNumId w:val="36"/>
   </w:num>
   <w:num w:numId="15">
     <w:abstractNumId w:val="5"/>
   </w:num>
   <w:num w:numId="16">
-    <w:abstractNumId w:val="30"/>
+    <w:abstractNumId w:val="31"/>
   </w:num>
   <w:num w:numId="17">
     <w:abstractNumId w:val="16"/>
@@ -12802,7 +12744,7 @@
     <w:abstractNumId w:val="8"/>
   </w:num>
   <w:num w:numId="20">
-    <w:abstractNumId w:val="36"/>
+    <w:abstractNumId w:val="37"/>
   </w:num>
   <w:num w:numId="21">
     <w:abstractNumId w:val="12"/>
@@ -12814,7 +12756,7 @@
     <w:abstractNumId w:val="7"/>
   </w:num>
   <w:num w:numId="24">
-    <w:abstractNumId w:val="31"/>
+    <w:abstractNumId w:val="32"/>
   </w:num>
   <w:num w:numId="25">
     <w:abstractNumId w:val="10"/>
@@ -12823,10 +12765,10 @@
     <w:abstractNumId w:val="15"/>
   </w:num>
   <w:num w:numId="27">
-    <w:abstractNumId w:val="41"/>
+    <w:abstractNumId w:val="42"/>
   </w:num>
   <w:num w:numId="28">
-    <w:abstractNumId w:val="43"/>
+    <w:abstractNumId w:val="44"/>
   </w:num>
   <w:num w:numId="29">
     <w:abstractNumId w:val="26"/>
@@ -12838,7 +12780,7 @@
     <w:abstractNumId w:val="2"/>
   </w:num>
   <w:num w:numId="32">
-    <w:abstractNumId w:val="34"/>
+    <w:abstractNumId w:val="35"/>
   </w:num>
   <w:num w:numId="33">
     <w:abstractNumId w:val="22"/>
@@ -12847,7 +12789,7 @@
     <w:abstractNumId w:val="0"/>
   </w:num>
   <w:num w:numId="35">
-    <w:abstractNumId w:val="32"/>
+    <w:abstractNumId w:val="33"/>
   </w:num>
   <w:num w:numId="36">
     <w:abstractNumId w:val="11"/>
@@ -12856,7 +12798,7 @@
     <w:abstractNumId w:val="9"/>
   </w:num>
   <w:num w:numId="38">
-    <w:abstractNumId w:val="28"/>
+    <w:abstractNumId w:val="29"/>
   </w:num>
   <w:num w:numId="39">
     <w:abstractNumId w:val="17"/>
@@ -12865,16 +12807,19 @@
     <w:abstractNumId w:val="21"/>
   </w:num>
   <w:num w:numId="41">
-    <w:abstractNumId w:val="40"/>
+    <w:abstractNumId w:val="41"/>
   </w:num>
   <w:num w:numId="42">
     <w:abstractNumId w:val="6"/>
   </w:num>
   <w:num w:numId="43">
-    <w:abstractNumId w:val="33"/>
+    <w:abstractNumId w:val="34"/>
   </w:num>
   <w:num w:numId="44">
     <w:abstractNumId w:val="24"/>
+  </w:num>
+  <w:num w:numId="45">
+    <w:abstractNumId w:val="27"/>
   </w:num>
 </w:numbering>
 </file>
@@ -13002,6 +12947,7 @@
     <w:lsdException w:name="HTML Sample" w:semiHidden="1" w:unhideWhenUsed="1"/>
     <w:lsdException w:name="HTML Typewriter" w:semiHidden="1" w:unhideWhenUsed="1"/>
     <w:lsdException w:name="HTML Variable" w:semiHidden="1" w:unhideWhenUsed="1"/>
+    <w:lsdException w:name="Normal Table" w:semiHidden="1" w:unhideWhenUsed="1"/>
     <w:lsdException w:name="annotation subject" w:semiHidden="1" w:unhideWhenUsed="1"/>
     <w:lsdException w:name="No List" w:semiHidden="1" w:unhideWhenUsed="1"/>
     <w:lsdException w:name="Outline List 1" w:semiHidden="1" w:unhideWhenUsed="1"/>
@@ -13044,8 +12990,11 @@
     <w:lsdException w:name="Table Contemporary" w:semiHidden="1" w:unhideWhenUsed="1"/>
     <w:lsdException w:name="Table Elegant" w:semiHidden="1" w:unhideWhenUsed="1"/>
     <w:lsdException w:name="Table Professional" w:semiHidden="1" w:unhideWhenUsed="1"/>
+    <w:lsdException w:name="Table Subtle 1" w:semiHidden="1" w:unhideWhenUsed="1"/>
     <w:lsdException w:name="Table Subtle 2" w:semiHidden="1" w:unhideWhenUsed="1"/>
     <w:lsdException w:name="Table Web 1" w:semiHidden="1" w:unhideWhenUsed="1"/>
+    <w:lsdException w:name="Table Web 2" w:semiHidden="1" w:unhideWhenUsed="1"/>
+    <w:lsdException w:name="Table Web 3" w:semiHidden="1" w:unhideWhenUsed="1"/>
     <w:lsdException w:name="Balloon Text" w:semiHidden="1" w:unhideWhenUsed="1"/>
     <w:lsdException w:name="Table Grid" w:uiPriority="39"/>
     <w:lsdException w:name="Table Theme" w:semiHidden="1" w:unhideWhenUsed="1"/>
@@ -13296,6 +13245,7 @@
     <w:name w:val="heading 2"/>
     <w:basedOn w:val="a"/>
     <w:next w:val="a"/>
+    <w:link w:val="20"/>
     <w:qFormat/>
     <w:rsid w:val="00F74B20"/>
     <w:pPr>
@@ -13375,6 +13325,7 @@
   <w:style w:type="character" w:default="1" w:styleId="a0">
     <w:name w:val="Default Paragraph Font"/>
     <w:uiPriority w:val="1"/>
+    <w:semiHidden/>
     <w:unhideWhenUsed/>
   </w:style>
   <w:style w:type="table" w:default="1" w:styleId="a1">
@@ -13501,7 +13452,7 @@
       <w:u w:val="single"/>
     </w:rPr>
   </w:style>
-  <w:style w:type="paragraph" w:styleId="20">
+  <w:style w:type="paragraph" w:styleId="21">
     <w:name w:val="toc 2"/>
     <w:basedOn w:val="a"/>
     <w:next w:val="a"/>
@@ -13619,6 +13570,17 @@
     <w:rPr>
       <w:color w:val="605E5C"/>
       <w:shd w:val="clear" w:color="auto" w:fill="E1DFDD"/>
+    </w:rPr>
+  </w:style>
+  <w:style w:type="character" w:customStyle="1" w:styleId="20">
+    <w:name w:val="Заголовок 2 Знак"/>
+    <w:basedOn w:val="a0"/>
+    <w:link w:val="2"/>
+    <w:rsid w:val="005A0949"/>
+    <w:rPr>
+      <w:rFonts w:ascii="Times New Roman" w:eastAsia="Times New Roman" w:hAnsi="Times New Roman" w:cs="Times New Roman"/>
+      <w:sz w:val="28"/>
+      <w:szCs w:val="28"/>
     </w:rPr>
   </w:style>
 </w:styles>

</xml_diff>